<commit_message>
added the anlytics report to the docs in milestone 1
</commit_message>
<xml_diff>
--- a/docs/Mobifix_milestone1.docx
+++ b/docs/Mobifix_milestone1.docx
@@ -19,7 +19,7 @@
           <wp:inline distB="0" distT="0" distL="114300" distR="114300">
             <wp:extent cx="2461260" cy="671830"/>
             <wp:effectExtent b="0" l="0" r="0" t="0"/>
-            <wp:docPr id="1027" name="image2.png"/>
+            <wp:docPr id="1036" name="image2.png"/>
             <a:graphic>
               <a:graphicData uri="http://schemas.openxmlformats.org/drawingml/2006/picture">
                 <pic:pic>
@@ -1827,7 +1827,7 @@
         <w:pStyle w:val="Heading1"/>
         <w:numPr>
           <w:ilvl w:val="0"/>
-          <w:numId w:val="2"/>
+          <w:numId w:val="6"/>
         </w:numPr>
         <w:ind w:left="432" w:hanging="432"/>
         <w:rPr>
@@ -1849,7 +1849,7 @@
         <w:pStyle w:val="Heading2"/>
         <w:numPr>
           <w:ilvl w:val="1"/>
-          <w:numId w:val="2"/>
+          <w:numId w:val="6"/>
         </w:numPr>
         <w:ind w:left="576" w:hanging="576"/>
         <w:rPr>
@@ -1871,7 +1871,7 @@
         <w:pStyle w:val="Heading3"/>
         <w:numPr>
           <w:ilvl w:val="2"/>
-          <w:numId w:val="2"/>
+          <w:numId w:val="6"/>
         </w:numPr>
         <w:ind w:left="720" w:hanging="720"/>
         <w:rPr>
@@ -3187,7 +3187,7 @@
       <w:pPr>
         <w:numPr>
           <w:ilvl w:val="0"/>
-          <w:numId w:val="3"/>
+          <w:numId w:val="7"/>
         </w:numPr>
         <w:spacing w:after="120" w:lineRule="auto"/>
         <w:ind w:left="720" w:hanging="360"/>
@@ -3209,7 +3209,7 @@
       <w:pPr>
         <w:numPr>
           <w:ilvl w:val="0"/>
-          <w:numId w:val="3"/>
+          <w:numId w:val="7"/>
         </w:numPr>
         <w:spacing w:after="120" w:lineRule="auto"/>
         <w:ind w:left="720" w:hanging="360"/>
@@ -3234,7 +3234,7 @@
         <w:pStyle w:val="Heading3"/>
         <w:numPr>
           <w:ilvl w:val="2"/>
-          <w:numId w:val="2"/>
+          <w:numId w:val="6"/>
         </w:numPr>
         <w:ind w:left="720" w:hanging="720"/>
         <w:rPr>
@@ -3277,17 +3277,17 @@
           <wp:inline distB="114300" distT="114300" distL="114300" distR="114300">
             <wp:extent cx="5762625" cy="3500646"/>
             <wp:effectExtent b="0" l="0" r="0" t="0"/>
-            <wp:docPr id="1026" name="image3.jpg"/>
+            <wp:docPr id="1026" name="image12.jpg"/>
             <a:graphic>
               <a:graphicData uri="http://schemas.openxmlformats.org/drawingml/2006/picture">
                 <pic:pic>
                   <pic:nvPicPr>
-                    <pic:cNvPr id="0" name="image3.jpg"/>
+                    <pic:cNvPr id="0" name="image12.jpg"/>
                     <pic:cNvPicPr preferRelativeResize="0"/>
                   </pic:nvPicPr>
                   <pic:blipFill>
                     <a:blip r:embed="rId8"/>
-                    <a:srcRect b="0" l="0" r="0" t="0"/>
+                    <a:srcRect b="3058" l="0" r="0" t="3058"/>
                     <a:stretch>
                       <a:fillRect/>
                     </a:stretch>
@@ -3317,7 +3317,7 @@
         <w:pStyle w:val="Heading3"/>
         <w:numPr>
           <w:ilvl w:val="2"/>
-          <w:numId w:val="2"/>
+          <w:numId w:val="6"/>
         </w:numPr>
         <w:ind w:left="720" w:hanging="720"/>
         <w:rPr>
@@ -3336,57 +3336,49 @@
       <w:pPr>
         <w:numPr>
           <w:ilvl w:val="0"/>
-          <w:numId w:val="5"/>
+          <w:numId w:val="10"/>
         </w:numPr>
         <w:spacing w:after="0" w:afterAutospacing="0"/>
         <w:ind w:left="720" w:hanging="360"/>
         <w:rPr>
-          <w:color w:val="7f7f7f"/>
-          <w:u w:val="none"/>
-          <w:vertAlign w:val="baseline"/>
-        </w:rPr>
-      </w:pPr>
-      <w:r>
-        <w:rPr>
-          <w:b w:val="1"/>
-          <w:color w:val="7f7f7f"/>
+          <w:vertAlign w:val="baseline"/>
+        </w:rPr>
+      </w:pPr>
+      <w:r>
+        <w:rPr>
+          <w:b w:val="1"/>
           <w:rtl w:val="0"/>
         </w:rPr>
         <w:t xml:space="preserve">User</w:t>
       </w:r>
       <w:r>
         <w:rPr>
-          <w:color w:val="7f7f7f"/>
-          <w:rtl w:val="0"/>
-        </w:rPr>
-        <w:t xml:space="preserve">: user_id, first_name, last_name, email, phone, password, street_name, house_number, city, postal_code, referred_by</w:t>
+          <w:rtl w:val="0"/>
+        </w:rPr>
+        <w:t xml:space="preserve">: user_id, first_name, last_name, email, phone, password, salt, user_type, status, street_name, house_number, city, postal_code, referred_by</w:t>
       </w:r>
     </w:p>
     <w:p>
       <w:pPr>
         <w:numPr>
           <w:ilvl w:val="0"/>
-          <w:numId w:val="5"/>
+          <w:numId w:val="10"/>
         </w:numPr>
         <w:spacing w:after="0" w:afterAutospacing="0"/>
         <w:ind w:left="720" w:hanging="360"/>
         <w:rPr>
-          <w:color w:val="7f7f7f"/>
-          <w:u w:val="none"/>
-          <w:vertAlign w:val="baseline"/>
-        </w:rPr>
-      </w:pPr>
-      <w:r>
-        <w:rPr>
-          <w:b w:val="1"/>
-          <w:color w:val="7f7f7f"/>
+          <w:vertAlign w:val="baseline"/>
+        </w:rPr>
+      </w:pPr>
+      <w:r>
+        <w:rPr>
+          <w:b w:val="1"/>
           <w:rtl w:val="0"/>
         </w:rPr>
         <w:t xml:space="preserve">Customer</w:t>
       </w:r>
       <w:r>
         <w:rPr>
-          <w:color w:val="7f7f7f"/>
           <w:rtl w:val="0"/>
         </w:rPr>
         <w:t xml:space="preserve">: user_id, preferred_contact_method, loyalty_points</w:t>
@@ -3396,56 +3388,47 @@
       <w:pPr>
         <w:numPr>
           <w:ilvl w:val="0"/>
-          <w:numId w:val="5"/>
+          <w:numId w:val="10"/>
         </w:numPr>
         <w:spacing w:after="0" w:afterAutospacing="0"/>
         <w:ind w:left="720" w:hanging="360"/>
         <w:rPr>
-          <w:color w:val="7f7f7f"/>
-          <w:u w:val="none"/>
-          <w:vertAlign w:val="baseline"/>
-        </w:rPr>
-      </w:pPr>
-      <w:r>
-        <w:rPr>
-          <w:b w:val="1"/>
-          <w:color w:val="7f7f7f"/>
+          <w:vertAlign w:val="baseline"/>
+        </w:rPr>
+      </w:pPr>
+      <w:r>
+        <w:rPr>
+          <w:b w:val="1"/>
           <w:rtl w:val="0"/>
         </w:rPr>
         <w:t xml:space="preserve">Employee</w:t>
       </w:r>
       <w:r>
         <w:rPr>
-          <w:color w:val="7f7f7f"/>
-          <w:rtl w:val="0"/>
-        </w:rPr>
-        <w:t xml:space="preserve">: user_id, job_title, salary, hire_date, shift</w:t>
+          <w:rtl w:val="0"/>
+        </w:rPr>
+        <w:t xml:space="preserve">: user_id, job_title, salary, hire_date, shift, role</w:t>
       </w:r>
     </w:p>
     <w:p>
       <w:pPr>
         <w:numPr>
           <w:ilvl w:val="0"/>
-          <w:numId w:val="5"/>
+          <w:numId w:val="10"/>
         </w:numPr>
         <w:spacing w:after="0" w:afterAutospacing="0"/>
         <w:ind w:left="720" w:hanging="360"/>
-        <w:rPr>
-          <w:color w:val="7f7f7f"/>
-          <w:u w:val="none"/>
-        </w:rPr>
-      </w:pPr>
-      <w:r>
-        <w:rPr>
-          <w:b w:val="1"/>
-          <w:color w:val="7f7f7f"/>
+        <w:rPr/>
+      </w:pPr>
+      <w:r>
+        <w:rPr>
+          <w:b w:val="1"/>
           <w:rtl w:val="0"/>
         </w:rPr>
         <w:t xml:space="preserve">Repair Appointment</w:t>
       </w:r>
       <w:r>
         <w:rPr>
-          <w:color w:val="7f7f7f"/>
           <w:rtl w:val="0"/>
         </w:rPr>
         <w:t xml:space="preserve">: appointment_id, customer_id, employee_id, method_id, date_time, status, total_price</w:t>
@@ -3455,26 +3438,21 @@
       <w:pPr>
         <w:numPr>
           <w:ilvl w:val="0"/>
-          <w:numId w:val="5"/>
+          <w:numId w:val="10"/>
         </w:numPr>
         <w:spacing w:after="0" w:afterAutospacing="0"/>
         <w:ind w:left="720" w:hanging="360"/>
-        <w:rPr>
-          <w:color w:val="7f7f7f"/>
-          <w:u w:val="none"/>
-        </w:rPr>
-      </w:pPr>
-      <w:r>
-        <w:rPr>
-          <w:b w:val="1"/>
-          <w:color w:val="7f7f7f"/>
+        <w:rPr/>
+      </w:pPr>
+      <w:r>
+        <w:rPr>
+          <w:b w:val="1"/>
           <w:rtl w:val="0"/>
         </w:rPr>
         <w:t xml:space="preserve">Repair Service</w:t>
       </w:r>
       <w:r>
         <w:rPr>
-          <w:color w:val="7f7f7f"/>
           <w:rtl w:val="0"/>
         </w:rPr>
         <w:t xml:space="preserve">: service_id, service_name, description, price, time_taken</w:t>
@@ -3484,26 +3462,21 @@
       <w:pPr>
         <w:numPr>
           <w:ilvl w:val="0"/>
-          <w:numId w:val="5"/>
+          <w:numId w:val="10"/>
         </w:numPr>
         <w:spacing w:after="0" w:afterAutospacing="0"/>
         <w:ind w:left="720" w:hanging="360"/>
-        <w:rPr>
-          <w:color w:val="7f7f7f"/>
-          <w:u w:val="none"/>
-        </w:rPr>
-      </w:pPr>
-      <w:r>
-        <w:rPr>
-          <w:b w:val="1"/>
-          <w:color w:val="7f7f7f"/>
+        <w:rPr/>
+      </w:pPr>
+      <w:r>
+        <w:rPr>
+          <w:b w:val="1"/>
           <w:rtl w:val="0"/>
         </w:rPr>
         <w:t xml:space="preserve">Repair Service Appointment</w:t>
       </w:r>
       <w:r>
         <w:rPr>
-          <w:color w:val="7f7f7f"/>
           <w:rtl w:val="0"/>
         </w:rPr>
         <w:t xml:space="preserve">: service_id, appointment_id</w:t>
@@ -3513,26 +3486,21 @@
       <w:pPr>
         <w:numPr>
           <w:ilvl w:val="0"/>
-          <w:numId w:val="5"/>
+          <w:numId w:val="10"/>
         </w:numPr>
         <w:spacing w:after="0" w:afterAutospacing="0"/>
         <w:ind w:left="720" w:hanging="360"/>
-        <w:rPr>
-          <w:color w:val="7f7f7f"/>
-          <w:u w:val="none"/>
-        </w:rPr>
-      </w:pPr>
-      <w:r>
-        <w:rPr>
-          <w:b w:val="1"/>
-          <w:color w:val="7f7f7f"/>
+        <w:rPr/>
+      </w:pPr>
+      <w:r>
+        <w:rPr>
+          <w:b w:val="1"/>
           <w:rtl w:val="0"/>
         </w:rPr>
         <w:t xml:space="preserve">Service Method</w:t>
       </w:r>
       <w:r>
         <w:rPr>
-          <w:color w:val="7f7f7f"/>
           <w:rtl w:val="0"/>
         </w:rPr>
         <w:t xml:space="preserve">: method_id, method_name, estimated_time, cost, note</w:t>
@@ -3542,26 +3510,21 @@
       <w:pPr>
         <w:numPr>
           <w:ilvl w:val="0"/>
-          <w:numId w:val="5"/>
+          <w:numId w:val="10"/>
         </w:numPr>
         <w:spacing w:after="0" w:afterAutospacing="0"/>
         <w:ind w:left="720" w:hanging="360"/>
-        <w:rPr>
-          <w:color w:val="7f7f7f"/>
-          <w:u w:val="none"/>
-        </w:rPr>
-      </w:pPr>
-      <w:r>
-        <w:rPr>
-          <w:b w:val="1"/>
-          <w:color w:val="7f7f7f"/>
+        <w:rPr/>
+      </w:pPr>
+      <w:r>
+        <w:rPr>
+          <w:b w:val="1"/>
           <w:rtl w:val="0"/>
         </w:rPr>
         <w:t xml:space="preserve">Payment</w:t>
       </w:r>
       <w:r>
         <w:rPr>
-          <w:color w:val="7f7f7f"/>
           <w:rtl w:val="0"/>
         </w:rPr>
         <w:t xml:space="preserve">: appointment_id, payment_number, amount, payment_status, payment_method, payment_date_time</w:t>
@@ -3571,26 +3534,21 @@
       <w:pPr>
         <w:numPr>
           <w:ilvl w:val="0"/>
-          <w:numId w:val="5"/>
+          <w:numId w:val="10"/>
         </w:numPr>
         <w:spacing w:after="0" w:afterAutospacing="0"/>
         <w:ind w:left="720" w:hanging="360"/>
-        <w:rPr>
-          <w:color w:val="7f7f7f"/>
-          <w:u w:val="none"/>
-        </w:rPr>
-      </w:pPr>
-      <w:r>
-        <w:rPr>
-          <w:b w:val="1"/>
-          <w:color w:val="7f7f7f"/>
+        <w:rPr/>
+      </w:pPr>
+      <w:r>
+        <w:rPr>
+          <w:b w:val="1"/>
           <w:rtl w:val="0"/>
         </w:rPr>
         <w:t xml:space="preserve">Device Type</w:t>
       </w:r>
       <w:r>
         <w:rPr>
-          <w:color w:val="7f7f7f"/>
           <w:rtl w:val="0"/>
         </w:rPr>
         <w:t xml:space="preserve">: device_type_id, type_name, description</w:t>
@@ -3600,26 +3558,21 @@
       <w:pPr>
         <w:numPr>
           <w:ilvl w:val="0"/>
-          <w:numId w:val="5"/>
+          <w:numId w:val="10"/>
         </w:numPr>
         <w:spacing w:after="0" w:afterAutospacing="0"/>
         <w:ind w:left="720" w:hanging="360"/>
-        <w:rPr>
-          <w:color w:val="7f7f7f"/>
-          <w:u w:val="none"/>
-        </w:rPr>
-      </w:pPr>
-      <w:r>
-        <w:rPr>
-          <w:b w:val="1"/>
-          <w:color w:val="7f7f7f"/>
+        <w:rPr/>
+      </w:pPr>
+      <w:r>
+        <w:rPr>
+          <w:b w:val="1"/>
           <w:rtl w:val="0"/>
         </w:rPr>
         <w:t xml:space="preserve">Brand</w:t>
       </w:r>
       <w:r>
         <w:rPr>
-          <w:color w:val="7f7f7f"/>
           <w:rtl w:val="0"/>
         </w:rPr>
         <w:t xml:space="preserve">: brand_id, brand_name, country, founded_year</w:t>
@@ -3629,28 +3582,42 @@
       <w:pPr>
         <w:numPr>
           <w:ilvl w:val="0"/>
-          <w:numId w:val="5"/>
+          <w:numId w:val="10"/>
+        </w:numPr>
+        <w:spacing w:after="0" w:afterAutospacing="0"/>
+        <w:ind w:left="720" w:hanging="360"/>
+        <w:rPr/>
+      </w:pPr>
+      <w:r>
+        <w:rPr>
+          <w:b w:val="1"/>
+          <w:rtl w:val="0"/>
+        </w:rPr>
+        <w:t xml:space="preserve">Device Type Brand</w:t>
+      </w:r>
+      <w:r>
+        <w:rPr>
+          <w:rtl w:val="0"/>
+        </w:rPr>
+        <w:t xml:space="preserve">: device_type_id, brand_id</w:t>
+      </w:r>
+    </w:p>
+    <w:p>
+      <w:pPr>
+        <w:numPr>
+          <w:ilvl w:val="0"/>
+          <w:numId w:val="10"/>
         </w:numPr>
         <w:ind w:left="720" w:hanging="360"/>
         <w:rPr>
-          <w:color w:val="7f7f7f"/>
           <w:u w:val="none"/>
         </w:rPr>
       </w:pPr>
       <w:r>
         <w:rPr>
-          <w:b w:val="1"/>
-          <w:color w:val="7f7f7f"/>
-          <w:rtl w:val="0"/>
-        </w:rPr>
-        <w:t xml:space="preserve">Device Type Brand</w:t>
-      </w:r>
-      <w:r>
-        <w:rPr>
-          <w:color w:val="7f7f7f"/>
-          <w:rtl w:val="0"/>
-        </w:rPr>
-        <w:t xml:space="preserve">: device_type_id, brand_id</w:t>
+          <w:rtl w:val="0"/>
+        </w:rPr>
+        <w:t xml:space="preserve">Device Model: model_id, model_name, release_year</w:t>
       </w:r>
     </w:p>
     <w:p>
@@ -3658,7 +3625,7 @@
         <w:pStyle w:val="Heading2"/>
         <w:numPr>
           <w:ilvl w:val="1"/>
-          <w:numId w:val="2"/>
+          <w:numId w:val="6"/>
         </w:numPr>
         <w:ind w:left="576" w:hanging="576"/>
         <w:rPr>
@@ -3703,7 +3670,7 @@
         <w:pStyle w:val="Heading3"/>
         <w:numPr>
           <w:ilvl w:val="2"/>
-          <w:numId w:val="2"/>
+          <w:numId w:val="6"/>
         </w:numPr>
         <w:ind w:left="720" w:hanging="720"/>
         <w:rPr>
@@ -3969,7 +3936,7 @@
         <w:pStyle w:val="Heading3"/>
         <w:numPr>
           <w:ilvl w:val="2"/>
-          <w:numId w:val="2"/>
+          <w:numId w:val="6"/>
         </w:numPr>
         <w:ind w:left="720" w:hanging="720"/>
         <w:rPr>
@@ -4053,7 +4020,7 @@
         <w:pStyle w:val="Heading3"/>
         <w:numPr>
           <w:ilvl w:val="2"/>
-          <w:numId w:val="2"/>
+          <w:numId w:val="6"/>
         </w:numPr>
         <w:ind w:left="720" w:hanging="720"/>
         <w:rPr>
@@ -4146,7 +4113,7 @@
         <w:pStyle w:val="Heading2"/>
         <w:numPr>
           <w:ilvl w:val="1"/>
-          <w:numId w:val="2"/>
+          <w:numId w:val="6"/>
         </w:numPr>
         <w:ind w:left="576" w:hanging="576"/>
         <w:rPr>
@@ -4235,7 +4202,7 @@
         <w:pStyle w:val="Heading3"/>
         <w:numPr>
           <w:ilvl w:val="2"/>
-          <w:numId w:val="2"/>
+          <w:numId w:val="6"/>
         </w:numPr>
         <w:ind w:left="720" w:hanging="720"/>
         <w:rPr>
@@ -4253,13 +4220,11 @@
     <w:p>
       <w:pPr>
         <w:rPr>
-          <w:color w:val="7f7f7f"/>
-          <w:vertAlign w:val="baseline"/>
-        </w:rPr>
-      </w:pPr>
-      <w:r>
-        <w:rPr>
-          <w:color w:val="7f7f7f"/>
+          <w:vertAlign w:val="baseline"/>
+        </w:rPr>
+      </w:pPr>
+      <w:r>
+        <w:rPr>
           <w:rtl w:val="0"/>
         </w:rPr>
         <w:t xml:space="preserve">I am using version 2 (IS-A).</w:t>
@@ -4287,387 +4252,111 @@
     </w:p>
     <w:p>
       <w:pPr>
-        <w:pStyle w:val="Heading5"/>
-        <w:rPr>
-          <w:vertAlign w:val="baseline"/>
-        </w:rPr>
-      </w:pPr>
-      <w:r>
-        <w:rPr>
-          <w:b w:val="1"/>
-          <w:i w:val="0"/>
+        <w:pStyle w:val="Heading3"/>
+        <w:keepNext w:val="0"/>
+        <w:keepLines w:val="0"/>
+        <w:pBdr>
+          <w:bottom w:color="auto" w:space="0" w:sz="0" w:val="none"/>
+        </w:pBdr>
+        <w:shd w:fill="ffffff" w:val="clear"/>
+        <w:spacing w:after="0" w:before="0" w:lineRule="auto"/>
+        <w:ind w:left="0"/>
+        <w:rPr>
           <w:color w:val="000000"/>
-          <w:rtl w:val="0"/>
-        </w:rPr>
-        <w:t xml:space="preserve">Use Case Name</w:t>
-      </w:r>
-      <w:r>
-        <w:rPr>
-          <w:i w:val="0"/>
+          <w:sz w:val="22"/>
+          <w:szCs w:val="22"/>
+        </w:rPr>
+      </w:pPr>
+      <w:bookmarkStart w:colFirst="0" w:colLast="0" w:name="_heading=h.8i51mfvmafbf" w:id="9"/>
+      <w:bookmarkEnd w:id="9"/>
+      <w:r>
+        <w:rPr>
+          <w:b w:val="1"/>
           <w:color w:val="000000"/>
-          <w:rtl w:val="0"/>
-        </w:rPr>
-        <w:t xml:space="preserve">: Book Repair Appointment</w:t>
-      </w:r>
-      <w:r>
-        <w:rPr>
-          <w:rtl w:val="0"/>
-        </w:rPr>
-        <w:t xml:space="preserve"> (</w:t>
-      </w:r>
-      <w:r>
-        <w:rPr>
-          <w:rtl w:val="0"/>
-        </w:rPr>
-        <w:t xml:space="preserve">I</w:t>
-      </w:r>
-      <w:r>
-        <w:rPr>
-          <w:i w:val="1"/>
-          <w:vertAlign w:val="baseline"/>
-          <w:rtl w:val="0"/>
-        </w:rPr>
-        <w:t xml:space="preserve">S-A relationship)</w:t>
-      </w:r>
-      <w:r>
-        <w:rPr>
-          <w:rtl w:val="0"/>
-        </w:rPr>
-      </w:r>
-    </w:p>
-    <w:p>
-      <w:pPr>
+          <w:sz w:val="22"/>
+          <w:szCs w:val="22"/>
+          <w:rtl w:val="0"/>
+        </w:rPr>
+        <w:t xml:space="preserve">Use Case Name: </w:t>
+      </w:r>
+      <w:r>
+        <w:rPr>
+          <w:color w:val="000000"/>
+          <w:sz w:val="22"/>
+          <w:szCs w:val="22"/>
+          <w:rtl w:val="0"/>
+        </w:rPr>
+        <w:t xml:space="preserve">Book Repair Appointment</w:t>
+      </w:r>
+    </w:p>
+    <w:p>
+      <w:pPr>
+        <w:pStyle w:val="Heading3"/>
+        <w:keepNext w:val="0"/>
+        <w:keepLines w:val="0"/>
+        <w:pBdr>
+          <w:bottom w:color="auto" w:space="0" w:sz="0" w:val="none"/>
+        </w:pBdr>
         <w:shd w:fill="ffffff" w:val="clear"/>
-        <w:rPr>
-          <w:color w:val="222222"/>
-          <w:vertAlign w:val="baseline"/>
-        </w:rPr>
-      </w:pPr>
-      <w:r>
-        <w:rPr>
-          <w:b w:val="1"/>
-          <w:color w:val="222222"/>
-          <w:vertAlign w:val="baseline"/>
+        <w:spacing w:after="0" w:before="0" w:lineRule="auto"/>
+        <w:ind w:left="0"/>
+        <w:rPr>
+          <w:color w:val="000000"/>
+          <w:sz w:val="22"/>
+          <w:szCs w:val="22"/>
+        </w:rPr>
+      </w:pPr>
+      <w:bookmarkStart w:colFirst="0" w:colLast="0" w:name="_heading=h.tzh7h4jyayrn" w:id="10"/>
+      <w:bookmarkEnd w:id="10"/>
+      <w:r>
+        <w:rPr>
+          <w:b w:val="1"/>
+          <w:color w:val="000000"/>
+          <w:sz w:val="22"/>
+          <w:szCs w:val="22"/>
           <w:rtl w:val="0"/>
         </w:rPr>
         <w:t xml:space="preserve">Trigger</w:t>
       </w:r>
       <w:r>
         <w:rPr>
-          <w:color w:val="222222"/>
-          <w:vertAlign w:val="baseline"/>
-          <w:rtl w:val="0"/>
-        </w:rPr>
-        <w:t xml:space="preserve">: </w:t>
-      </w:r>
-      <w:r>
-        <w:rPr>
-          <w:rtl w:val="0"/>
-        </w:rPr>
-        <w:t xml:space="preserve">The customer selects a repair service and chooses a service method and time slot.</w:t>
-      </w:r>
-      <w:r>
-        <w:rPr>
-          <w:rtl w:val="0"/>
-        </w:rPr>
-      </w:r>
-    </w:p>
-    <w:p>
-      <w:pPr>
+          <w:color w:val="000000"/>
+          <w:sz w:val="22"/>
+          <w:szCs w:val="22"/>
+          <w:rtl w:val="0"/>
+        </w:rPr>
+        <w:t xml:space="preserve">: The customer confirms the repair appointment by clicking the "Confirm Appointment" button.</w:t>
+      </w:r>
+    </w:p>
+    <w:p>
+      <w:pPr>
+        <w:pStyle w:val="Heading3"/>
+        <w:keepNext w:val="0"/>
+        <w:keepLines w:val="0"/>
+        <w:pBdr>
+          <w:bottom w:color="auto" w:space="0" w:sz="0" w:val="none"/>
+        </w:pBdr>
         <w:shd w:fill="ffffff" w:val="clear"/>
-        <w:rPr>
-          <w:color w:val="222222"/>
-          <w:vertAlign w:val="baseline"/>
-        </w:rPr>
-      </w:pPr>
-      <w:r>
-        <w:rPr>
-          <w:b w:val="1"/>
-          <w:color w:val="222222"/>
-          <w:vertAlign w:val="baseline"/>
-          <w:rtl w:val="0"/>
-        </w:rPr>
-        <w:t xml:space="preserve">Preconditions</w:t>
-      </w:r>
-      <w:r>
-        <w:rPr>
-          <w:color w:val="222222"/>
-          <w:vertAlign w:val="baseline"/>
-          <w:rtl w:val="0"/>
-        </w:rPr>
-        <w:t xml:space="preserve">: </w:t>
-      </w:r>
-      <w:r>
-        <w:rPr>
-          <w:rtl w:val="0"/>
-        </w:rPr>
-        <w:t xml:space="preserve">The customer has selected the device type, brand, and model.</w:t>
-      </w:r>
-      <w:r>
-        <w:rPr>
-          <w:rtl w:val="0"/>
-        </w:rPr>
-      </w:r>
-    </w:p>
-    <w:p>
-      <w:pPr>
-        <w:shd w:fill="ffffff" w:val="clear"/>
-        <w:rPr>
-          <w:color w:val="222222"/>
-          <w:vertAlign w:val="baseline"/>
-        </w:rPr>
-      </w:pPr>
-      <w:r>
-        <w:rPr>
-          <w:b w:val="1"/>
-          <w:color w:val="222222"/>
-          <w:vertAlign w:val="baseline"/>
-          <w:rtl w:val="0"/>
-        </w:rPr>
-        <w:t xml:space="preserve">Main Flow</w:t>
-      </w:r>
-      <w:r>
-        <w:rPr>
-          <w:color w:val="222222"/>
-          <w:vertAlign w:val="baseline"/>
-          <w:rtl w:val="0"/>
-        </w:rPr>
-        <w:t xml:space="preserve">: </w:t>
-      </w:r>
-    </w:p>
-    <w:p>
-      <w:pPr>
-        <w:numPr>
-          <w:ilvl w:val="0"/>
-          <w:numId w:val="4"/>
-        </w:numPr>
-        <w:spacing w:after="0" w:afterAutospacing="0" w:before="240" w:line="276" w:lineRule="auto"/>
-        <w:ind w:left="720" w:hanging="360"/>
-        <w:rPr/>
-      </w:pPr>
-      <w:r>
-        <w:rPr>
-          <w:rtl w:val="0"/>
-        </w:rPr>
-        <w:t xml:space="preserve">Customer selects the repair service and chooses the service method and time slot.</w:t>
-      </w:r>
-    </w:p>
-    <w:p>
-      <w:pPr>
-        <w:numPr>
-          <w:ilvl w:val="0"/>
-          <w:numId w:val="4"/>
-        </w:numPr>
-        <w:spacing w:after="0" w:afterAutospacing="0" w:before="0" w:beforeAutospacing="0" w:line="276" w:lineRule="auto"/>
-        <w:ind w:left="720" w:hanging="360"/>
-        <w:rPr/>
-      </w:pPr>
-      <w:r>
-        <w:rPr>
-          <w:rtl w:val="0"/>
-        </w:rPr>
-        <w:t xml:space="preserve">The system checks if the customer is logged in:</w:t>
-      </w:r>
-    </w:p>
-    <w:p>
-      <w:pPr>
-        <w:numPr>
-          <w:ilvl w:val="1"/>
-          <w:numId w:val="4"/>
-        </w:numPr>
-        <w:spacing w:after="0" w:afterAutospacing="0" w:before="0" w:beforeAutospacing="0" w:line="276" w:lineRule="auto"/>
-        <w:ind w:left="1440" w:hanging="360"/>
-        <w:rPr/>
-      </w:pPr>
-      <w:r>
-        <w:rPr>
-          <w:rtl w:val="0"/>
-        </w:rPr>
-        <w:t xml:space="preserve">If logged in, their stored personal details are displayed for review or editing.</w:t>
-      </w:r>
-    </w:p>
-    <w:p>
-      <w:pPr>
-        <w:numPr>
-          <w:ilvl w:val="1"/>
-          <w:numId w:val="4"/>
-        </w:numPr>
-        <w:spacing w:after="0" w:afterAutospacing="0" w:before="0" w:beforeAutospacing="0" w:line="276" w:lineRule="auto"/>
-        <w:ind w:left="1440" w:hanging="360"/>
-        <w:rPr/>
-      </w:pPr>
-      <w:r>
-        <w:rPr>
-          <w:rtl w:val="0"/>
-        </w:rPr>
-        <w:t xml:space="preserve">If not logged in, the system asks whether the customer already has an account:</w:t>
-      </w:r>
-    </w:p>
-    <w:p>
-      <w:pPr>
-        <w:numPr>
-          <w:ilvl w:val="2"/>
-          <w:numId w:val="4"/>
-        </w:numPr>
-        <w:spacing w:after="0" w:afterAutospacing="0" w:before="0" w:beforeAutospacing="0" w:line="276" w:lineRule="auto"/>
-        <w:ind w:left="2160" w:hanging="360"/>
-        <w:rPr/>
-      </w:pPr>
-      <w:r>
-        <w:rPr>
-          <w:rtl w:val="0"/>
-        </w:rPr>
-        <w:t xml:space="preserve">If yes, they are prompted to log in.</w:t>
-      </w:r>
-    </w:p>
-    <w:p>
-      <w:pPr>
-        <w:numPr>
-          <w:ilvl w:val="2"/>
-          <w:numId w:val="4"/>
-        </w:numPr>
-        <w:spacing w:after="0" w:afterAutospacing="0" w:before="0" w:beforeAutospacing="0" w:line="276" w:lineRule="auto"/>
-        <w:ind w:left="2160" w:hanging="360"/>
-        <w:rPr/>
-      </w:pPr>
-      <w:r>
-        <w:rPr>
-          <w:rtl w:val="0"/>
-        </w:rPr>
-        <w:t xml:space="preserve">If not, they must provide personal details and decide whether to create an account or proceed as a guest.</w:t>
-      </w:r>
-    </w:p>
-    <w:p>
-      <w:pPr>
-        <w:numPr>
-          <w:ilvl w:val="0"/>
-          <w:numId w:val="4"/>
-        </w:numPr>
-        <w:spacing w:after="0" w:afterAutospacing="0" w:before="0" w:beforeAutospacing="0" w:line="276" w:lineRule="auto"/>
-        <w:ind w:left="720" w:hanging="360"/>
-        <w:rPr/>
-      </w:pPr>
-      <w:r>
-        <w:rPr>
-          <w:rtl w:val="0"/>
-        </w:rPr>
-        <w:t xml:space="preserve">After personal details are provided, the system asks if the customer has edited their information:</w:t>
-      </w:r>
-    </w:p>
-    <w:p>
-      <w:pPr>
-        <w:numPr>
-          <w:ilvl w:val="1"/>
-          <w:numId w:val="4"/>
-        </w:numPr>
-        <w:spacing w:after="0" w:afterAutospacing="0" w:before="0" w:beforeAutospacing="0" w:line="276" w:lineRule="auto"/>
-        <w:ind w:left="1440" w:hanging="360"/>
-        <w:rPr/>
-      </w:pPr>
-      <w:r>
-        <w:rPr>
-          <w:rtl w:val="0"/>
-        </w:rPr>
-        <w:t xml:space="preserve">If yes, the system updates the customer record in the database.</w:t>
-      </w:r>
-    </w:p>
-    <w:p>
-      <w:pPr>
-        <w:numPr>
-          <w:ilvl w:val="1"/>
-          <w:numId w:val="4"/>
-        </w:numPr>
-        <w:spacing w:after="0" w:afterAutospacing="0" w:before="0" w:beforeAutospacing="0" w:line="276" w:lineRule="auto"/>
-        <w:ind w:left="1440" w:hanging="360"/>
-        <w:rPr/>
-      </w:pPr>
-      <w:r>
-        <w:rPr>
-          <w:rtl w:val="0"/>
-        </w:rPr>
-        <w:t xml:space="preserve">If not, the process continues.</w:t>
-      </w:r>
-    </w:p>
-    <w:p>
-      <w:pPr>
-        <w:numPr>
-          <w:ilvl w:val="0"/>
-          <w:numId w:val="4"/>
-        </w:numPr>
-        <w:spacing w:after="0" w:afterAutospacing="0" w:before="0" w:beforeAutospacing="0" w:line="276" w:lineRule="auto"/>
-        <w:ind w:left="720" w:hanging="360"/>
-        <w:rPr/>
-      </w:pPr>
-      <w:r>
-        <w:rPr>
-          <w:rtl w:val="0"/>
-        </w:rPr>
-        <w:t xml:space="preserve">The customer confirms the appointment.</w:t>
-      </w:r>
-    </w:p>
-    <w:p>
-      <w:pPr>
-        <w:numPr>
-          <w:ilvl w:val="0"/>
-          <w:numId w:val="4"/>
-        </w:numPr>
-        <w:spacing w:after="0" w:afterAutospacing="0" w:before="0" w:beforeAutospacing="0" w:line="276" w:lineRule="auto"/>
-        <w:ind w:left="720" w:hanging="360"/>
-        <w:rPr/>
-      </w:pPr>
-      <w:r>
-        <w:rPr>
-          <w:rtl w:val="0"/>
-        </w:rPr>
-        <w:t xml:space="preserve">The backend creates an appointment record and stores customer and appointment data in the database.</w:t>
-      </w:r>
-    </w:p>
-    <w:p>
-      <w:pPr>
-        <w:numPr>
-          <w:ilvl w:val="0"/>
-          <w:numId w:val="4"/>
-        </w:numPr>
-        <w:spacing w:after="240" w:before="0" w:beforeAutospacing="0" w:line="276" w:lineRule="auto"/>
-        <w:ind w:left="720" w:hanging="360"/>
-        <w:rPr/>
-      </w:pPr>
-      <w:r>
-        <w:rPr>
-          <w:rtl w:val="0"/>
-        </w:rPr>
-        <w:t xml:space="preserve">A confirmation email is sent to the customer.</w:t>
-      </w:r>
-      <w:r>
-        <w:rPr>
-          <w:rtl w:val="0"/>
-        </w:rPr>
-      </w:r>
-    </w:p>
-    <w:p>
-      <w:pPr>
-        <w:shd w:fill="ffffff" w:val="clear"/>
-        <w:rPr>
-          <w:color w:val="222222"/>
-          <w:vertAlign w:val="baseline"/>
-        </w:rPr>
-      </w:pPr>
-      <w:r>
-        <w:rPr>
-          <w:b w:val="1"/>
-          <w:color w:val="222222"/>
-          <w:vertAlign w:val="baseline"/>
-          <w:rtl w:val="0"/>
-        </w:rPr>
-        <w:t xml:space="preserve">Postconditions</w:t>
-      </w:r>
-      <w:r>
-        <w:rPr>
-          <w:color w:val="222222"/>
-          <w:vertAlign w:val="baseline"/>
-          <w:rtl w:val="0"/>
-        </w:rPr>
-        <w:t xml:space="preserve">: </w:t>
+        <w:spacing w:after="80" w:before="0" w:lineRule="auto"/>
+        <w:ind w:left="0"/>
+        <w:rPr>
+          <w:b w:val="1"/>
+          <w:color w:val="000000"/>
+          <w:sz w:val="22"/>
+          <w:szCs w:val="22"/>
+        </w:rPr>
+      </w:pPr>
+      <w:bookmarkStart w:colFirst="0" w:colLast="0" w:name="_heading=h.euwug21wi123" w:id="11"/>
+      <w:bookmarkEnd w:id="11"/>
+      <w:r>
+        <w:rPr>
+          <w:b w:val="1"/>
+          <w:color w:val="000000"/>
+          <w:sz w:val="22"/>
+          <w:szCs w:val="22"/>
+          <w:rtl w:val="0"/>
+        </w:rPr>
+        <w:t xml:space="preserve">Preconditions:</w:t>
       </w:r>
     </w:p>
     <w:p>
@@ -4676,14 +4365,16 @@
           <w:ilvl w:val="0"/>
           <w:numId w:val="1"/>
         </w:numPr>
-        <w:spacing w:after="0" w:afterAutospacing="0" w:before="240" w:line="276" w:lineRule="auto"/>
+        <w:shd w:fill="ffffff" w:val="clear"/>
+        <w:spacing w:after="0" w:before="0" w:lineRule="auto"/>
         <w:ind w:left="720" w:hanging="360"/>
-      </w:pPr>
-      <w:r>
-        <w:rPr>
-          <w:rtl w:val="0"/>
-        </w:rPr>
-        <w:t xml:space="preserve">The customer’s appointment is successfully recorded in the database.</w:t>
+        <w:rPr/>
+      </w:pPr>
+      <w:r>
+        <w:rPr>
+          <w:rtl w:val="0"/>
+        </w:rPr>
+        <w:t xml:space="preserve">The customer has selected the device type, brand, and model.</w:t>
       </w:r>
     </w:p>
     <w:p>
@@ -4692,35 +4383,423 @@
           <w:ilvl w:val="0"/>
           <w:numId w:val="1"/>
         </w:numPr>
-        <w:spacing w:after="0" w:afterAutospacing="0" w:before="0" w:beforeAutospacing="0" w:line="276" w:lineRule="auto"/>
+        <w:shd w:fill="ffffff" w:val="clear"/>
+        <w:spacing w:after="0" w:before="0" w:lineRule="auto"/>
         <w:ind w:left="720" w:hanging="360"/>
-      </w:pPr>
-      <w:r>
-        <w:rPr>
-          <w:rtl w:val="0"/>
-        </w:rPr>
-        <w:t xml:space="preserve">A confirmation email is sent to the customer.</w:t>
+        <w:rPr/>
+      </w:pPr>
+      <w:r>
+        <w:rPr>
+          <w:rtl w:val="0"/>
+        </w:rPr>
+        <w:t xml:space="preserve">The system and database are functioning properly.</w:t>
+      </w:r>
+    </w:p>
+    <w:p>
+      <w:pPr>
+        <w:pStyle w:val="Heading3"/>
+        <w:keepNext w:val="0"/>
+        <w:keepLines w:val="0"/>
+        <w:pBdr>
+          <w:bottom w:color="auto" w:space="0" w:sz="0" w:val="none"/>
+        </w:pBdr>
+        <w:shd w:fill="ffffff" w:val="clear"/>
+        <w:spacing w:after="0" w:before="0" w:lineRule="auto"/>
+        <w:ind w:left="0"/>
+        <w:rPr>
+          <w:b w:val="1"/>
+          <w:color w:val="000000"/>
+          <w:sz w:val="22"/>
+          <w:szCs w:val="22"/>
+        </w:rPr>
+      </w:pPr>
+      <w:bookmarkStart w:colFirst="0" w:colLast="0" w:name="_heading=h.typp1kd5szk2" w:id="12"/>
+      <w:bookmarkEnd w:id="12"/>
+      <w:r>
+        <w:rPr>
+          <w:b w:val="1"/>
+          <w:color w:val="000000"/>
+          <w:sz w:val="22"/>
+          <w:szCs w:val="22"/>
+          <w:rtl w:val="0"/>
+        </w:rPr>
+        <w:t xml:space="preserve">Main Flow:</w:t>
       </w:r>
     </w:p>
     <w:p>
       <w:pPr>
         <w:numPr>
           <w:ilvl w:val="0"/>
-          <w:numId w:val="1"/>
+          <w:numId w:val="9"/>
         </w:numPr>
-        <w:spacing w:after="240" w:before="0" w:beforeAutospacing="0" w:line="276" w:lineRule="auto"/>
+        <w:shd w:fill="ffffff" w:val="clear"/>
+        <w:spacing w:after="0" w:afterAutospacing="0" w:before="0" w:lineRule="auto"/>
         <w:ind w:left="720" w:hanging="360"/>
+        <w:rPr/>
+      </w:pPr>
+      <w:r>
+        <w:rPr>
+          <w:b w:val="1"/>
+          <w:rtl w:val="0"/>
+        </w:rPr>
+        <w:t xml:space="preserve">Customer Action:</w:t>
+      </w:r>
+      <w:r>
+        <w:rPr>
+          <w:rtl w:val="0"/>
+        </w:rPr>
+        <w:t xml:space="preserve"> Selects the repair service and chooses the service method and time slot.</w:t>
+      </w:r>
+    </w:p>
+    <w:p>
+      <w:pPr>
+        <w:numPr>
+          <w:ilvl w:val="0"/>
+          <w:numId w:val="9"/>
+        </w:numPr>
+        <w:shd w:fill="ffffff" w:val="clear"/>
+        <w:spacing w:after="0" w:afterAutospacing="0" w:before="0" w:beforeAutospacing="0" w:lineRule="auto"/>
+        <w:ind w:left="720" w:hanging="360"/>
+        <w:rPr/>
+      </w:pPr>
+      <w:r>
+        <w:rPr>
+          <w:b w:val="1"/>
+          <w:rtl w:val="0"/>
+        </w:rPr>
+        <w:t xml:space="preserve">System Action:</w:t>
+      </w:r>
+      <w:r>
+        <w:rPr>
+          <w:rtl w:val="0"/>
+        </w:rPr>
+        <w:t xml:space="preserve"> Checks if the customer is logged in:</w:t>
+      </w:r>
+    </w:p>
+    <w:p>
+      <w:pPr>
+        <w:numPr>
+          <w:ilvl w:val="1"/>
+          <w:numId w:val="9"/>
+        </w:numPr>
+        <w:shd w:fill="ffffff" w:val="clear"/>
+        <w:spacing w:after="0" w:afterAutospacing="0" w:before="0" w:beforeAutospacing="0" w:lineRule="auto"/>
+        <w:ind w:left="1440" w:hanging="360"/>
+        <w:rPr/>
+      </w:pPr>
+      <w:r>
+        <w:rPr>
+          <w:rtl w:val="0"/>
+        </w:rPr>
+        <w:t xml:space="preserve">If </w:t>
+      </w:r>
+      <w:r>
+        <w:rPr>
+          <w:b w:val="1"/>
+          <w:rtl w:val="0"/>
+        </w:rPr>
+        <w:t xml:space="preserve">logged in</w:t>
+      </w:r>
+      <w:r>
+        <w:rPr>
+          <w:rtl w:val="0"/>
+        </w:rPr>
+        <w:t xml:space="preserve">, displays stored personal details for review and confirmation.</w:t>
+      </w:r>
+    </w:p>
+    <w:p>
+      <w:pPr>
+        <w:numPr>
+          <w:ilvl w:val="1"/>
+          <w:numId w:val="9"/>
+        </w:numPr>
+        <w:shd w:fill="ffffff" w:val="clear"/>
+        <w:spacing w:after="0" w:afterAutospacing="0" w:before="0" w:beforeAutospacing="0" w:lineRule="auto"/>
+        <w:ind w:left="1440" w:hanging="360"/>
+        <w:rPr/>
+      </w:pPr>
+      <w:r>
+        <w:rPr>
+          <w:rtl w:val="0"/>
+        </w:rPr>
+        <w:t xml:space="preserve">If </w:t>
+      </w:r>
+      <w:r>
+        <w:rPr>
+          <w:b w:val="1"/>
+          <w:rtl w:val="0"/>
+        </w:rPr>
+        <w:t xml:space="preserve">not logged in</w:t>
+      </w:r>
+      <w:r>
+        <w:rPr>
+          <w:rtl w:val="0"/>
+        </w:rPr>
+        <w:t xml:space="preserve">, prompts the customer:</w:t>
+      </w:r>
+    </w:p>
+    <w:p>
+      <w:pPr>
+        <w:numPr>
+          <w:ilvl w:val="2"/>
+          <w:numId w:val="9"/>
+        </w:numPr>
+        <w:shd w:fill="ffffff" w:val="clear"/>
+        <w:spacing w:after="0" w:afterAutospacing="0" w:before="0" w:beforeAutospacing="0" w:lineRule="auto"/>
+        <w:ind w:left="2160" w:hanging="360"/>
+        <w:rPr/>
+      </w:pPr>
+      <w:r>
+        <w:rPr>
+          <w:b w:val="1"/>
+          <w:rtl w:val="0"/>
+        </w:rPr>
+        <w:t xml:space="preserve">Has an account:</w:t>
+      </w:r>
+      <w:r>
+        <w:rPr>
+          <w:rtl w:val="0"/>
+        </w:rPr>
+        <w:t xml:space="preserve"> Directs to login.</w:t>
+      </w:r>
+    </w:p>
+    <w:p>
+      <w:pPr>
+        <w:numPr>
+          <w:ilvl w:val="2"/>
+          <w:numId w:val="9"/>
+        </w:numPr>
+        <w:shd w:fill="ffffff" w:val="clear"/>
+        <w:spacing w:after="0" w:afterAutospacing="0" w:before="0" w:beforeAutospacing="0" w:lineRule="auto"/>
+        <w:ind w:left="2160" w:hanging="360"/>
+        <w:rPr/>
+      </w:pPr>
+      <w:r>
+        <w:rPr>
+          <w:b w:val="1"/>
+          <w:rtl w:val="0"/>
+        </w:rPr>
+        <w:t xml:space="preserve">Does not have an account:</w:t>
+      </w:r>
+      <w:r>
+        <w:rPr>
+          <w:rtl w:val="0"/>
+        </w:rPr>
+        <w:t xml:space="preserve"> Asks for personal details and gives options:</w:t>
+      </w:r>
+    </w:p>
+    <w:p>
+      <w:pPr>
+        <w:numPr>
+          <w:ilvl w:val="3"/>
+          <w:numId w:val="9"/>
+        </w:numPr>
+        <w:shd w:fill="ffffff" w:val="clear"/>
+        <w:spacing w:after="0" w:afterAutospacing="0" w:before="0" w:beforeAutospacing="0" w:lineRule="auto"/>
+        <w:ind w:left="2880" w:hanging="360"/>
+        <w:rPr/>
+      </w:pPr>
+      <w:r>
+        <w:rPr>
+          <w:rtl w:val="0"/>
+        </w:rPr>
+        <w:t xml:space="preserve">Create an account or proceed as a guest.</w:t>
+      </w:r>
+    </w:p>
+    <w:p>
+      <w:pPr>
+        <w:numPr>
+          <w:ilvl w:val="3"/>
+          <w:numId w:val="9"/>
+        </w:numPr>
+        <w:shd w:fill="ffffff" w:val="clear"/>
+        <w:spacing w:after="0" w:afterAutospacing="0" w:before="0" w:beforeAutospacing="0" w:lineRule="auto"/>
+        <w:ind w:left="2880" w:hanging="360"/>
+        <w:rPr/>
+      </w:pPr>
+      <w:r>
+        <w:rPr>
+          <w:rtl w:val="0"/>
+        </w:rPr>
+        <w:t xml:space="preserve">If proceeding as a guest, data is processed temporarily, and no account is created.</w:t>
+      </w:r>
+    </w:p>
+    <w:p>
+      <w:pPr>
+        <w:numPr>
+          <w:ilvl w:val="0"/>
+          <w:numId w:val="9"/>
+        </w:numPr>
+        <w:shd w:fill="ffffff" w:val="clear"/>
+        <w:spacing w:after="0" w:afterAutospacing="0" w:before="0" w:beforeAutospacing="0" w:lineRule="auto"/>
+        <w:ind w:left="720" w:hanging="360"/>
+        <w:rPr/>
+      </w:pPr>
+      <w:r>
+        <w:rPr>
+          <w:b w:val="1"/>
+          <w:rtl w:val="0"/>
+        </w:rPr>
+        <w:t xml:space="preserve">System Action:</w:t>
+      </w:r>
+      <w:r>
+        <w:rPr>
+          <w:rtl w:val="0"/>
+        </w:rPr>
+        <w:t xml:space="preserve"> Processes personal details provided, updates the customer record in the database.</w:t>
+      </w:r>
+    </w:p>
+    <w:p>
+      <w:pPr>
+        <w:numPr>
+          <w:ilvl w:val="0"/>
+          <w:numId w:val="9"/>
+        </w:numPr>
+        <w:shd w:fill="ffffff" w:val="clear"/>
+        <w:spacing w:after="0" w:afterAutospacing="0" w:before="0" w:beforeAutospacing="0" w:lineRule="auto"/>
+        <w:ind w:left="720" w:hanging="360"/>
+        <w:rPr/>
+      </w:pPr>
+      <w:r>
+        <w:rPr>
+          <w:b w:val="1"/>
+          <w:rtl w:val="0"/>
+        </w:rPr>
+        <w:t xml:space="preserve">Customer Action:</w:t>
+      </w:r>
+      <w:r>
+        <w:rPr>
+          <w:rtl w:val="0"/>
+        </w:rPr>
+        <w:t xml:space="preserve"> Confirms the appointment.</w:t>
+      </w:r>
+    </w:p>
+    <w:p>
+      <w:pPr>
+        <w:numPr>
+          <w:ilvl w:val="0"/>
+          <w:numId w:val="9"/>
+        </w:numPr>
+        <w:shd w:fill="ffffff" w:val="clear"/>
+        <w:spacing w:after="0" w:afterAutospacing="0" w:before="0" w:beforeAutospacing="0" w:lineRule="auto"/>
+        <w:ind w:left="720" w:hanging="360"/>
+        <w:rPr/>
+      </w:pPr>
+      <w:r>
+        <w:rPr>
+          <w:b w:val="1"/>
+          <w:rtl w:val="0"/>
+        </w:rPr>
+        <w:t xml:space="preserve">System Action:</w:t>
+      </w:r>
+      <w:r>
+        <w:rPr>
+          <w:rtl w:val="0"/>
+        </w:rPr>
+        <w:t xml:space="preserve"> Creates an appointment record and stores all necessary data in the database.</w:t>
+      </w:r>
+    </w:p>
+    <w:p>
+      <w:pPr>
+        <w:numPr>
+          <w:ilvl w:val="1"/>
+          <w:numId w:val="9"/>
+        </w:numPr>
+        <w:shd w:fill="ffffff" w:val="clear"/>
+        <w:spacing w:after="0" w:before="0" w:lineRule="auto"/>
+        <w:ind w:left="1440" w:hanging="360"/>
+        <w:rPr/>
+      </w:pPr>
+      <w:r>
+        <w:rPr>
+          <w:rtl w:val="0"/>
+        </w:rPr>
+        <w:t xml:space="preserve">Send a confirmation email to the customer.</w:t>
+      </w:r>
+    </w:p>
+    <w:p>
+      <w:pPr>
+        <w:pStyle w:val="Heading3"/>
+        <w:keepNext w:val="0"/>
+        <w:keepLines w:val="0"/>
+        <w:pBdr>
+          <w:bottom w:color="auto" w:space="0" w:sz="0" w:val="none"/>
+        </w:pBdr>
+        <w:shd w:fill="ffffff" w:val="clear"/>
+        <w:spacing w:after="0" w:before="0" w:lineRule="auto"/>
+        <w:ind w:left="0"/>
+        <w:rPr>
+          <w:b w:val="1"/>
+          <w:color w:val="000000"/>
+          <w:sz w:val="22"/>
+          <w:szCs w:val="22"/>
+        </w:rPr>
+      </w:pPr>
+      <w:bookmarkStart w:colFirst="0" w:colLast="0" w:name="_heading=h.cm5zwmfzj5et" w:id="13"/>
+      <w:bookmarkEnd w:id="13"/>
+      <w:r>
+        <w:rPr>
+          <w:b w:val="1"/>
+          <w:color w:val="000000"/>
+          <w:sz w:val="22"/>
+          <w:szCs w:val="22"/>
+          <w:rtl w:val="0"/>
+        </w:rPr>
+        <w:t xml:space="preserve">Postconditions:</w:t>
+      </w:r>
+    </w:p>
+    <w:p>
+      <w:pPr>
+        <w:numPr>
+          <w:ilvl w:val="0"/>
+          <w:numId w:val="5"/>
+        </w:numPr>
+        <w:shd w:fill="ffffff" w:val="clear"/>
+        <w:spacing w:after="0" w:afterAutospacing="0" w:before="0" w:lineRule="auto"/>
+        <w:ind w:left="720" w:hanging="360"/>
+        <w:rPr/>
+      </w:pPr>
+      <w:r>
+        <w:rPr>
+          <w:rtl w:val="0"/>
+        </w:rPr>
+        <w:t xml:space="preserve">The customer’s appointment is successfully recorded in the database.</w:t>
+      </w:r>
+    </w:p>
+    <w:p>
+      <w:pPr>
+        <w:numPr>
+          <w:ilvl w:val="0"/>
+          <w:numId w:val="5"/>
+        </w:numPr>
+        <w:shd w:fill="ffffff" w:val="clear"/>
+        <w:spacing w:after="0" w:afterAutospacing="0" w:before="0" w:beforeAutospacing="0" w:lineRule="auto"/>
+        <w:ind w:left="720" w:hanging="360"/>
+        <w:rPr/>
+      </w:pPr>
+      <w:r>
+        <w:rPr>
+          <w:rtl w:val="0"/>
+        </w:rPr>
+        <w:t xml:space="preserve">A confirmation email is sent to the customer.</w:t>
+      </w:r>
+    </w:p>
+    <w:p>
+      <w:pPr>
+        <w:numPr>
+          <w:ilvl w:val="0"/>
+          <w:numId w:val="5"/>
+        </w:numPr>
+        <w:shd w:fill="ffffff" w:val="clear"/>
+        <w:spacing w:after="240" w:before="0" w:beforeAutospacing="0" w:lineRule="auto"/>
+        <w:ind w:left="720" w:hanging="360"/>
+        <w:rPr/>
       </w:pPr>
       <w:r>
         <w:rPr>
           <w:rtl w:val="0"/>
         </w:rPr>
         <w:t xml:space="preserve">If the customer opted to create an account, they are now registered in the system.</w:t>
-      </w:r>
-      <w:r>
-        <w:rPr>
-          <w:rtl w:val="0"/>
-        </w:rPr>
       </w:r>
     </w:p>
     <w:p>
@@ -4732,7 +4811,6 @@
         <w:rPr>
           <w:b w:val="1"/>
           <w:color w:val="222222"/>
-          <w:vertAlign w:val="baseline"/>
           <w:rtl w:val="0"/>
         </w:rPr>
         <w:t xml:space="preserve">Entities</w:t>
@@ -4740,7 +4818,6 @@
       <w:r>
         <w:rPr>
           <w:color w:val="222222"/>
-          <w:vertAlign w:val="baseline"/>
           <w:rtl w:val="0"/>
         </w:rPr>
         <w:t xml:space="preserve">: </w:t>
@@ -4821,14 +4898,6 @@
         </w:rPr>
         <w:t xml:space="preserve">Graphical Representation</w:t>
       </w:r>
-    </w:p>
-    <w:p>
-      <w:pPr>
-        <w:jc w:val="center"/>
-        <w:rPr>
-          <w:vertAlign w:val="baseline"/>
-        </w:rPr>
-      </w:pPr>
       <w:r>
         <w:rPr>
           <w:rtl w:val="0"/>
@@ -4839,25 +4908,25 @@
           <wp:anchor allowOverlap="1" behindDoc="0" distB="114300" distT="114300" distL="114300" distR="114300" hidden="0" layoutInCell="1" locked="0" relativeHeight="0" simplePos="0">
             <wp:simplePos x="0" y="0"/>
             <wp:positionH relativeFrom="column">
-              <wp:posOffset>-657224</wp:posOffset>
+              <wp:posOffset>-895032</wp:posOffset>
             </wp:positionH>
             <wp:positionV relativeFrom="paragraph">
-              <wp:posOffset>242475</wp:posOffset>
+              <wp:posOffset>285750</wp:posOffset>
             </wp:positionV>
-            <wp:extent cx="6986588" cy="5095407"/>
+            <wp:extent cx="7562533" cy="5686406"/>
             <wp:effectExtent b="0" l="0" r="0" t="0"/>
             <wp:wrapSquare wrapText="bothSides" distB="114300" distT="114300" distL="114300" distR="114300"/>
-            <wp:docPr id="1028" name="image1.jpg"/>
+            <wp:docPr id="1037" name="image13.jpg"/>
             <a:graphic>
               <a:graphicData uri="http://schemas.openxmlformats.org/drawingml/2006/picture">
                 <pic:pic>
                   <pic:nvPicPr>
-                    <pic:cNvPr id="0" name="image1.jpg"/>
+                    <pic:cNvPr id="0" name="image13.jpg"/>
                     <pic:cNvPicPr preferRelativeResize="0"/>
                   </pic:nvPicPr>
                   <pic:blipFill>
                     <a:blip r:embed="rId9"/>
-                    <a:srcRect b="0" l="0" r="0" t="0"/>
+                    <a:srcRect b="11562" l="11900" r="12030" t="7317"/>
                     <a:stretch>
                       <a:fillRect/>
                     </a:stretch>
@@ -4865,7 +4934,7 @@
                   <pic:spPr>
                     <a:xfrm>
                       <a:off x="0" y="0"/>
-                      <a:ext cx="6986588" cy="5095407"/>
+                      <a:ext cx="7562533" cy="5686406"/>
                     </a:xfrm>
                     <a:prstGeom prst="rect"/>
                     <a:ln/>
@@ -4879,115 +4948,1611 @@
     </w:p>
     <w:p>
       <w:pPr>
-        <w:jc w:val="center"/>
-        <w:rPr>
-          <w:color w:val="7f7f7f"/>
-          <w:vertAlign w:val="baseline"/>
-        </w:rPr>
-      </w:pPr>
-      <w:r>
-        <w:rPr>
-          <w:rtl w:val="0"/>
-        </w:rPr>
-      </w:r>
-    </w:p>
-    <w:p>
-      <w:pPr>
-        <w:jc w:val="center"/>
-        <w:rPr>
-          <w:vertAlign w:val="baseline"/>
-        </w:rPr>
-      </w:pPr>
-      <w:bookmarkStart w:colFirst="0" w:colLast="0" w:name="_heading=h.as692n11sj30" w:id="9"/>
-      <w:bookmarkEnd w:id="9"/>
-      <w:r>
-        <w:rPr>
-          <w:rtl w:val="0"/>
-        </w:rPr>
-      </w:r>
-    </w:p>
-    <w:p>
-      <w:pPr>
         <w:pStyle w:val="Heading3"/>
         <w:numPr>
           <w:ilvl w:val="2"/>
+          <w:numId w:val="6"/>
+        </w:numPr>
+        <w:ind w:left="720" w:hanging="720"/>
+        <w:rPr>
+          <w:vertAlign w:val="baseline"/>
+        </w:rPr>
+      </w:pPr>
+      <w:r>
+        <w:rPr>
+          <w:vertAlign w:val="baseline"/>
+          <w:rtl w:val="0"/>
+        </w:rPr>
+        <w:t xml:space="preserve">Analytics Report</w:t>
+      </w:r>
+    </w:p>
+    <w:p>
+      <w:pPr>
+        <w:pStyle w:val="Heading4"/>
+        <w:rPr>
+          <w:vertAlign w:val="baseline"/>
+        </w:rPr>
+      </w:pPr>
+      <w:r>
+        <w:rPr>
+          <w:vertAlign w:val="baseline"/>
+          <w:rtl w:val="0"/>
+        </w:rPr>
+        <w:t xml:space="preserve">Concept</w:t>
+      </w:r>
+    </w:p>
+    <w:p>
+      <w:pPr>
+        <w:rPr/>
+      </w:pPr>
+      <w:r>
+        <w:rPr>
+          <w:rtl w:val="0"/>
+        </w:rPr>
+        <w:t xml:space="preserve">The analytics report provides a comprehensive summary of </w:t>
+      </w:r>
+      <w:r>
+        <w:rPr>
+          <w:b w:val="1"/>
+          <w:rtl w:val="0"/>
+        </w:rPr>
+        <w:t xml:space="preserve">completed repair appointments</w:t>
+      </w:r>
+      <w:r>
+        <w:rPr>
+          <w:rtl w:val="0"/>
+        </w:rPr>
+        <w:t xml:space="preserve">, capturing detailed insights about customer interactions, repair methods, device details, and services performed. This report is tailored for management, helping them track customer preferences, popular repair services, employee roles, and device trends.</w:t>
+      </w:r>
+    </w:p>
+    <w:p>
+      <w:pPr>
+        <w:pStyle w:val="Heading3"/>
+        <w:keepNext w:val="0"/>
+        <w:keepLines w:val="0"/>
+        <w:pBdr>
+          <w:bottom w:color="auto" w:space="0" w:sz="0" w:val="none"/>
+        </w:pBdr>
+        <w:spacing w:after="80" w:before="280" w:lineRule="auto"/>
+        <w:ind w:left="0"/>
+        <w:rPr>
+          <w:b w:val="1"/>
+          <w:color w:val="000000"/>
+          <w:sz w:val="22"/>
+          <w:szCs w:val="22"/>
+        </w:rPr>
+      </w:pPr>
+      <w:bookmarkStart w:colFirst="0" w:colLast="0" w:name="_heading=h.iyti7kchvmqg" w:id="14"/>
+      <w:bookmarkEnd w:id="14"/>
+      <w:r>
+        <w:rPr>
+          <w:b w:val="1"/>
+          <w:color w:val="000000"/>
+          <w:sz w:val="22"/>
+          <w:szCs w:val="22"/>
+          <w:rtl w:val="0"/>
+        </w:rPr>
+        <w:t xml:space="preserve">Report Objectives</w:t>
+      </w:r>
+    </w:p>
+    <w:p>
+      <w:pPr>
+        <w:numPr>
+          <w:ilvl w:val="0"/>
+          <w:numId w:val="4"/>
+        </w:numPr>
+        <w:spacing w:after="0" w:afterAutospacing="0" w:before="240" w:lineRule="auto"/>
+        <w:ind w:left="720" w:hanging="360"/>
+      </w:pPr>
+      <w:r>
+        <w:rPr>
+          <w:b w:val="1"/>
+          <w:rtl w:val="0"/>
+        </w:rPr>
+        <w:t xml:space="preserve">Customer Information:</w:t>
+      </w:r>
+      <w:r>
+        <w:rPr>
+          <w:rtl w:val="0"/>
+        </w:rPr>
+        <w:t xml:space="preserve"> Displays the full name and contact method of customers who booked repair appointments.</w:t>
+      </w:r>
+    </w:p>
+    <w:p>
+      <w:pPr>
+        <w:numPr>
+          <w:ilvl w:val="0"/>
+          <w:numId w:val="4"/>
+        </w:numPr>
+        <w:spacing w:after="0" w:afterAutospacing="0" w:before="0" w:beforeAutospacing="0" w:lineRule="auto"/>
+        <w:ind w:left="720" w:hanging="360"/>
+      </w:pPr>
+      <w:r>
+        <w:rPr>
+          <w:b w:val="1"/>
+          <w:rtl w:val="0"/>
+        </w:rPr>
+        <w:t xml:space="preserve">Appointment Details:</w:t>
+      </w:r>
+      <w:r>
+        <w:rPr>
+          <w:rtl w:val="0"/>
+        </w:rPr>
+        <w:t xml:space="preserve"> Highlights appointment dates, service methods, and repair statuses.</w:t>
+      </w:r>
+    </w:p>
+    <w:p>
+      <w:pPr>
+        <w:numPr>
+          <w:ilvl w:val="0"/>
+          <w:numId w:val="4"/>
+        </w:numPr>
+        <w:spacing w:after="0" w:afterAutospacing="0" w:before="0" w:beforeAutospacing="0" w:lineRule="auto"/>
+        <w:ind w:left="720" w:hanging="360"/>
+      </w:pPr>
+      <w:r>
+        <w:rPr>
+          <w:b w:val="1"/>
+          <w:rtl w:val="0"/>
+        </w:rPr>
+        <w:t xml:space="preserve">Device Information:</w:t>
+      </w:r>
+      <w:r>
+        <w:rPr>
+          <w:rtl w:val="0"/>
+        </w:rPr>
+        <w:t xml:space="preserve"> Lists the device type, brand, and specific model linked to the repair.</w:t>
+      </w:r>
+    </w:p>
+    <w:p>
+      <w:pPr>
+        <w:numPr>
+          <w:ilvl w:val="0"/>
+          <w:numId w:val="4"/>
+        </w:numPr>
+        <w:spacing w:after="0" w:afterAutospacing="0" w:before="0" w:beforeAutospacing="0" w:lineRule="auto"/>
+        <w:ind w:left="720" w:hanging="360"/>
+      </w:pPr>
+      <w:r>
+        <w:rPr>
+          <w:b w:val="1"/>
+          <w:rtl w:val="0"/>
+        </w:rPr>
+        <w:t xml:space="preserve">Repair Service:</w:t>
+      </w:r>
+      <w:r>
+        <w:rPr>
+          <w:rtl w:val="0"/>
+        </w:rPr>
+        <w:t xml:space="preserve"> Identifies the specific service performed, such as screen replacement or battery replacement.</w:t>
+      </w:r>
+    </w:p>
+    <w:p>
+      <w:pPr>
+        <w:numPr>
+          <w:ilvl w:val="0"/>
+          <w:numId w:val="4"/>
+        </w:numPr>
+        <w:spacing w:after="240" w:before="0" w:beforeAutospacing="0" w:lineRule="auto"/>
+        <w:ind w:left="720" w:hanging="360"/>
+      </w:pPr>
+      <w:r>
+        <w:rPr>
+          <w:b w:val="1"/>
+          <w:rtl w:val="0"/>
+        </w:rPr>
+        <w:t xml:space="preserve">Employee Details:</w:t>
+      </w:r>
+      <w:r>
+        <w:rPr>
+          <w:rtl w:val="0"/>
+        </w:rPr>
+        <w:t xml:space="preserve"> Shows the name and role of the employee managing each appointment.</w:t>
+      </w:r>
+    </w:p>
+    <w:p>
+      <w:pPr>
+        <w:shd w:fill="ffffff" w:val="clear"/>
+        <w:rPr>
+          <w:color w:val="222222"/>
+        </w:rPr>
+      </w:pPr>
+      <w:r>
+        <w:rPr>
+          <w:b w:val="1"/>
+          <w:color w:val="222222"/>
+          <w:rtl w:val="0"/>
+        </w:rPr>
+        <w:t xml:space="preserve">Entities Involved in the report</w:t>
+      </w:r>
+      <w:r>
+        <w:rPr>
+          <w:color w:val="222222"/>
+          <w:rtl w:val="0"/>
+        </w:rPr>
+        <w:t xml:space="preserve">: </w:t>
+      </w:r>
+    </w:p>
+    <w:p>
+      <w:pPr>
+        <w:numPr>
+          <w:ilvl w:val="0"/>
+          <w:numId w:val="3"/>
+        </w:numPr>
+        <w:shd w:fill="ffffff" w:val="clear"/>
+        <w:spacing w:after="0" w:afterAutospacing="0"/>
+        <w:ind w:left="720" w:hanging="360"/>
+        <w:rPr>
+          <w:u w:val="none"/>
+        </w:rPr>
+      </w:pPr>
+      <w:r>
+        <w:rPr>
+          <w:rtl w:val="0"/>
+        </w:rPr>
+        <w:t xml:space="preserve">User (Supertype)</w:t>
+      </w:r>
+    </w:p>
+    <w:p>
+      <w:pPr>
+        <w:numPr>
+          <w:ilvl w:val="0"/>
+          <w:numId w:val="3"/>
+        </w:numPr>
+        <w:shd w:fill="ffffff" w:val="clear"/>
+        <w:spacing w:after="0" w:afterAutospacing="0"/>
+        <w:ind w:left="720" w:hanging="360"/>
+        <w:rPr>
+          <w:u w:val="none"/>
+        </w:rPr>
+      </w:pPr>
+      <w:r>
+        <w:rPr>
+          <w:rtl w:val="0"/>
+        </w:rPr>
+        <w:t xml:space="preserve">Customer (Subtype of User)</w:t>
+      </w:r>
+    </w:p>
+    <w:p>
+      <w:pPr>
+        <w:numPr>
+          <w:ilvl w:val="0"/>
+          <w:numId w:val="3"/>
+        </w:numPr>
+        <w:shd w:fill="ffffff" w:val="clear"/>
+        <w:spacing w:after="0" w:afterAutospacing="0"/>
+        <w:ind w:left="720" w:hanging="360"/>
+        <w:rPr>
+          <w:u w:val="none"/>
+        </w:rPr>
+      </w:pPr>
+      <w:r>
+        <w:rPr>
+          <w:rtl w:val="0"/>
+        </w:rPr>
+        <w:t xml:space="preserve">Employee (Subtype of User)</w:t>
+      </w:r>
+    </w:p>
+    <w:p>
+      <w:pPr>
+        <w:numPr>
+          <w:ilvl w:val="0"/>
+          <w:numId w:val="3"/>
+        </w:numPr>
+        <w:shd w:fill="ffffff" w:val="clear"/>
+        <w:spacing w:after="0" w:afterAutospacing="0"/>
+        <w:ind w:left="720" w:hanging="360"/>
+        <w:rPr>
+          <w:u w:val="none"/>
+        </w:rPr>
+      </w:pPr>
+      <w:r>
+        <w:rPr>
+          <w:rtl w:val="0"/>
+        </w:rPr>
+        <w:t xml:space="preserve">Repair Appointment</w:t>
+      </w:r>
+    </w:p>
+    <w:p>
+      <w:pPr>
+        <w:numPr>
+          <w:ilvl w:val="0"/>
+          <w:numId w:val="3"/>
+        </w:numPr>
+        <w:shd w:fill="ffffff" w:val="clear"/>
+        <w:spacing w:after="0" w:afterAutospacing="0"/>
+        <w:ind w:left="720" w:hanging="360"/>
+        <w:rPr>
+          <w:u w:val="none"/>
+        </w:rPr>
+      </w:pPr>
+      <w:r>
+        <w:rPr>
+          <w:rtl w:val="0"/>
+        </w:rPr>
+        <w:t xml:space="preserve">Repair Service</w:t>
+      </w:r>
+    </w:p>
+    <w:p>
+      <w:pPr>
+        <w:numPr>
+          <w:ilvl w:val="0"/>
+          <w:numId w:val="3"/>
+        </w:numPr>
+        <w:shd w:fill="ffffff" w:val="clear"/>
+        <w:spacing w:after="0" w:afterAutospacing="0"/>
+        <w:ind w:left="720" w:hanging="360"/>
+        <w:rPr>
+          <w:u w:val="none"/>
+        </w:rPr>
+      </w:pPr>
+      <w:r>
+        <w:rPr>
+          <w:rtl w:val="0"/>
+        </w:rPr>
+        <w:t xml:space="preserve">Service Method</w:t>
+      </w:r>
+    </w:p>
+    <w:p>
+      <w:pPr>
+        <w:numPr>
+          <w:ilvl w:val="0"/>
+          <w:numId w:val="3"/>
+        </w:numPr>
+        <w:shd w:fill="ffffff" w:val="clear"/>
+        <w:ind w:left="720" w:hanging="360"/>
+        <w:rPr>
+          <w:u w:val="none"/>
+        </w:rPr>
+      </w:pPr>
+      <w:r>
+        <w:rPr>
+          <w:rtl w:val="0"/>
+        </w:rPr>
+        <w:t xml:space="preserve">Device Type, Brand, Device Model (Preconditions)</w:t>
+      </w:r>
+    </w:p>
+    <w:p>
+      <w:pPr>
+        <w:spacing w:after="240" w:before="240" w:lineRule="auto"/>
+        <w:ind w:left="0" w:firstLine="0"/>
+        <w:rPr/>
+      </w:pPr>
+      <w:r>
+        <w:rPr>
+          <w:rtl w:val="0"/>
+        </w:rPr>
+      </w:r>
+    </w:p>
+    <w:p>
+      <w:pPr>
+        <w:pStyle w:val="Heading4"/>
+        <w:rPr>
+          <w:color w:val="7f7f7f"/>
+          <w:vertAlign w:val="baseline"/>
+        </w:rPr>
+      </w:pPr>
+      <w:r>
+        <w:rPr>
+          <w:vertAlign w:val="baseline"/>
+          <w:rtl w:val="0"/>
+        </w:rPr>
+        <w:t xml:space="preserve">Proof of Concept </w:t>
+      </w:r>
+      <w:r>
+        <w:rPr>
+          <w:rtl w:val="0"/>
+        </w:rPr>
+      </w:r>
+    </w:p>
+    <w:p>
+      <w:pPr>
+        <w:pStyle w:val="Heading3"/>
+        <w:keepNext w:val="0"/>
+        <w:keepLines w:val="0"/>
+        <w:pBdr>
+          <w:bottom w:color="auto" w:space="0" w:sz="0" w:val="none"/>
+        </w:pBdr>
+        <w:spacing w:after="0" w:before="0" w:lineRule="auto"/>
+        <w:ind w:left="0"/>
+        <w:rPr>
+          <w:b w:val="1"/>
+          <w:color w:val="000000"/>
+          <w:sz w:val="22"/>
+          <w:szCs w:val="22"/>
+        </w:rPr>
+      </w:pPr>
+      <w:bookmarkStart w:colFirst="0" w:colLast="0" w:name="_heading=h.nkyemvi6as5d" w:id="15"/>
+      <w:bookmarkEnd w:id="15"/>
+      <w:r>
+        <w:rPr>
+          <w:b w:val="1"/>
+          <w:color w:val="000000"/>
+          <w:sz w:val="22"/>
+          <w:szCs w:val="22"/>
+          <w:rtl w:val="0"/>
+        </w:rPr>
+        <w:t xml:space="preserve">1. Setting Up the Database</w:t>
+      </w:r>
+    </w:p>
+    <w:p>
+      <w:pPr>
+        <w:spacing w:after="0" w:before="0" w:lineRule="auto"/>
+        <w:rPr/>
+      </w:pPr>
+      <w:bookmarkStart w:colFirst="0" w:colLast="0" w:name="_heading=h.xy26o9trgkyi" w:id="16"/>
+      <w:bookmarkEnd w:id="16"/>
+      <w:r>
+        <w:rPr>
+          <w:rtl w:val="0"/>
+        </w:rPr>
+        <w:t xml:space="preserve">The database schema was created to establish relationships between the entities involved in the analytics </w:t>
+      </w:r>
+      <w:r>
+        <w:rPr>
+          <w:rtl w:val="0"/>
+        </w:rPr>
+        <w:t xml:space="preserve">reprot</w:t>
+      </w:r>
+      <w:r>
+        <w:rPr>
+          <w:rtl w:val="0"/>
+        </w:rPr>
+        <w:t xml:space="preserve">. The database was established using SQL </w:t>
+      </w:r>
+      <w:r>
+        <w:rPr>
+          <w:rFonts w:ascii="Roboto Mono" w:cs="Roboto Mono" w:eastAsia="Roboto Mono" w:hAnsi="Roboto Mono"/>
+          <w:rtl w:val="0"/>
+        </w:rPr>
+        <w:t xml:space="preserve">CREATE TABLE</w:t>
+      </w:r>
+      <w:r>
+        <w:rPr>
+          <w:rtl w:val="0"/>
+        </w:rPr>
+        <w:t xml:space="preserve"> statements, with foreign keys maintaining referential integrity between the entities.</w:t>
+      </w:r>
+    </w:p>
+    <w:p>
+      <w:pPr>
+        <w:spacing w:after="0" w:before="0" w:lineRule="auto"/>
+        <w:rPr>
+          <w:sz w:val="2"/>
+          <w:szCs w:val="2"/>
+        </w:rPr>
+      </w:pPr>
+      <w:bookmarkStart w:colFirst="0" w:colLast="0" w:name="_heading=h.9b0u60n68zv" w:id="17"/>
+      <w:bookmarkEnd w:id="17"/>
+      <w:r>
+        <w:rPr>
+          <w:rtl w:val="0"/>
+        </w:rPr>
+      </w:r>
+    </w:p>
+    <w:p>
+      <w:pPr>
+        <w:pStyle w:val="Heading3"/>
+        <w:keepNext w:val="0"/>
+        <w:keepLines w:val="0"/>
+        <w:pBdr>
+          <w:bottom w:color="auto" w:space="0" w:sz="0" w:val="none"/>
+        </w:pBdr>
+        <w:spacing w:after="0" w:before="0" w:lineRule="auto"/>
+        <w:ind w:left="0"/>
+        <w:rPr>
+          <w:b w:val="1"/>
+          <w:color w:val="000000"/>
+          <w:sz w:val="22"/>
+          <w:szCs w:val="22"/>
+        </w:rPr>
+      </w:pPr>
+      <w:bookmarkStart w:colFirst="0" w:colLast="0" w:name="_heading=h.tvcma4eb42yf" w:id="18"/>
+      <w:bookmarkEnd w:id="18"/>
+      <w:r>
+        <w:rPr>
+          <w:b w:val="1"/>
+          <w:color w:val="000000"/>
+          <w:sz w:val="22"/>
+          <w:szCs w:val="22"/>
+          <w:rtl w:val="0"/>
+        </w:rPr>
+        <w:t xml:space="preserve">2. Inserting Dummy Data</w:t>
+      </w:r>
+    </w:p>
+    <w:p>
+      <w:pPr>
+        <w:spacing w:after="0" w:before="0" w:lineRule="auto"/>
+        <w:rPr/>
+      </w:pPr>
+      <w:bookmarkStart w:colFirst="0" w:colLast="0" w:name="_heading=h.binjj1bnrih1" w:id="19"/>
+      <w:bookmarkEnd w:id="19"/>
+      <w:r>
+        <w:rPr>
+          <w:rtl w:val="0"/>
+        </w:rPr>
+        <w:t xml:space="preserve">Dummy data was inserted into the database to simulate real-world scenarios. Key data included:</w:t>
+      </w:r>
+    </w:p>
+    <w:p>
+      <w:pPr>
+        <w:numPr>
+          <w:ilvl w:val="0"/>
+          <w:numId w:val="8"/>
+        </w:numPr>
+        <w:spacing w:after="0" w:before="0" w:lineRule="auto"/>
+        <w:ind w:left="720" w:hanging="360"/>
+        <w:rPr/>
+      </w:pPr>
+      <w:bookmarkStart w:colFirst="0" w:colLast="0" w:name="_heading=h.binjj1bnrih1" w:id="19"/>
+      <w:bookmarkEnd w:id="19"/>
+      <w:r>
+        <w:rPr>
+          <w:b w:val="1"/>
+          <w:rtl w:val="0"/>
+        </w:rPr>
+        <w:t xml:space="preserve">Users:</w:t>
+      </w:r>
+      <w:r>
+        <w:rPr>
+          <w:rtl w:val="0"/>
+        </w:rPr>
+        <w:t xml:space="preserve"> </w:t>
+      </w:r>
+      <w:r>
+        <w:rPr>
+          <w:rFonts w:ascii="Roboto Mono" w:cs="Roboto Mono" w:eastAsia="Roboto Mono" w:hAnsi="Roboto Mono"/>
+          <w:rtl w:val="0"/>
+        </w:rPr>
+        <w:t xml:space="preserve">app_user</w:t>
+      </w:r>
+      <w:r>
+        <w:rPr>
+          <w:rtl w:val="0"/>
+        </w:rPr>
+        <w:t xml:space="preserve"> table entries for customers and employees.</w:t>
+      </w:r>
+    </w:p>
+    <w:p>
+      <w:pPr>
+        <w:spacing w:after="0" w:before="0" w:lineRule="auto"/>
+        <w:ind w:left="720" w:firstLine="0"/>
+        <w:rPr>
+          <w:color w:val="7f7f7f"/>
+        </w:rPr>
+      </w:pPr>
+      <w:bookmarkStart w:colFirst="0" w:colLast="0" w:name="_heading=h.wzlzr7uk36l" w:id="20"/>
+      <w:bookmarkEnd w:id="20"/>
+      <w:r>
+        <w:rPr>
+          <w:color w:val="7f7f7f"/>
+        </w:rPr>
+        <w:drawing>
+          <wp:inline distB="114300" distT="114300" distL="114300" distR="114300">
+            <wp:extent cx="5760410" cy="1054100"/>
+            <wp:effectExtent b="0" l="0" r="0" t="0"/>
+            <wp:docPr id="1028" name="image3.png"/>
+            <a:graphic>
+              <a:graphicData uri="http://schemas.openxmlformats.org/drawingml/2006/picture">
+                <pic:pic>
+                  <pic:nvPicPr>
+                    <pic:cNvPr id="0" name="image3.png"/>
+                    <pic:cNvPicPr preferRelativeResize="0"/>
+                  </pic:nvPicPr>
+                  <pic:blipFill>
+                    <a:blip r:embed="rId10"/>
+                    <a:srcRect b="0" l="0" r="0" t="0"/>
+                    <a:stretch>
+                      <a:fillRect/>
+                    </a:stretch>
+                  </pic:blipFill>
+                  <pic:spPr>
+                    <a:xfrm>
+                      <a:off x="0" y="0"/>
+                      <a:ext cx="5760410" cy="1054100"/>
+                    </a:xfrm>
+                    <a:prstGeom prst="rect"/>
+                    <a:ln/>
+                  </pic:spPr>
+                </pic:pic>
+              </a:graphicData>
+            </a:graphic>
+          </wp:inline>
+        </w:drawing>
+      </w:r>
+      <w:r>
+        <w:rPr>
+          <w:rtl w:val="0"/>
+        </w:rPr>
+      </w:r>
+    </w:p>
+    <w:p>
+      <w:pPr>
+        <w:numPr>
+          <w:ilvl w:val="0"/>
+          <w:numId w:val="8"/>
+        </w:numPr>
+        <w:spacing w:after="0" w:before="0" w:lineRule="auto"/>
+        <w:ind w:left="720" w:hanging="360"/>
+        <w:rPr/>
+      </w:pPr>
+      <w:bookmarkStart w:colFirst="0" w:colLast="0" w:name="_heading=h.ey71r05jxqsp" w:id="21"/>
+      <w:bookmarkEnd w:id="21"/>
+      <w:r>
+        <w:rPr>
+          <w:b w:val="1"/>
+          <w:rtl w:val="0"/>
+        </w:rPr>
+        <w:t xml:space="preserve">Customer: </w:t>
+      </w:r>
+      <w:r>
+        <w:rPr>
+          <w:rtl w:val="0"/>
+        </w:rPr>
+        <w:t xml:space="preserve">The subtype of user table</w:t>
+      </w:r>
+    </w:p>
+    <w:p>
+      <w:pPr>
+        <w:spacing w:after="0" w:before="0" w:lineRule="auto"/>
+        <w:ind w:left="720" w:firstLine="0"/>
+        <w:rPr>
+          <w:b w:val="1"/>
+          <w:color w:val="7f7f7f"/>
+        </w:rPr>
+      </w:pPr>
+      <w:bookmarkStart w:colFirst="0" w:colLast="0" w:name="_heading=h.orza3x43hyh" w:id="22"/>
+      <w:bookmarkEnd w:id="22"/>
+      <w:r>
+        <w:rPr>
+          <w:b w:val="1"/>
+          <w:color w:val="7f7f7f"/>
+        </w:rPr>
+        <w:drawing>
+          <wp:inline distB="114300" distT="114300" distL="114300" distR="114300">
+            <wp:extent cx="4143692" cy="1130098"/>
+            <wp:effectExtent b="0" l="0" r="0" t="0"/>
+            <wp:docPr id="1032" name="image4.png"/>
+            <a:graphic>
+              <a:graphicData uri="http://schemas.openxmlformats.org/drawingml/2006/picture">
+                <pic:pic>
+                  <pic:nvPicPr>
+                    <pic:cNvPr id="0" name="image4.png"/>
+                    <pic:cNvPicPr preferRelativeResize="0"/>
+                  </pic:nvPicPr>
+                  <pic:blipFill>
+                    <a:blip r:embed="rId11"/>
+                    <a:srcRect b="0" l="0" r="0" t="0"/>
+                    <a:stretch>
+                      <a:fillRect/>
+                    </a:stretch>
+                  </pic:blipFill>
+                  <pic:spPr>
+                    <a:xfrm>
+                      <a:off x="0" y="0"/>
+                      <a:ext cx="4143692" cy="1130098"/>
+                    </a:xfrm>
+                    <a:prstGeom prst="rect"/>
+                    <a:ln/>
+                  </pic:spPr>
+                </pic:pic>
+              </a:graphicData>
+            </a:graphic>
+          </wp:inline>
+        </w:drawing>
+      </w:r>
+      <w:r>
+        <w:rPr>
+          <w:rtl w:val="0"/>
+        </w:rPr>
+      </w:r>
+    </w:p>
+    <w:p>
+      <w:pPr>
+        <w:numPr>
+          <w:ilvl w:val="0"/>
+          <w:numId w:val="8"/>
+        </w:numPr>
+        <w:spacing w:after="0" w:before="0" w:lineRule="auto"/>
+        <w:ind w:left="720" w:hanging="360"/>
+        <w:rPr/>
+      </w:pPr>
+      <w:bookmarkStart w:colFirst="0" w:colLast="0" w:name="_heading=h.binjj1bnrih1" w:id="19"/>
+      <w:bookmarkEnd w:id="19"/>
+      <w:r>
+        <w:rPr>
+          <w:b w:val="1"/>
+          <w:rtl w:val="0"/>
+        </w:rPr>
+        <w:t xml:space="preserve">Appointments:</w:t>
+      </w:r>
+      <w:r>
+        <w:rPr>
+          <w:rtl w:val="0"/>
+        </w:rPr>
+        <w:t xml:space="preserve"> Completed appointments linking customers, employees, and repair services.</w:t>
+      </w:r>
+    </w:p>
+    <w:p>
+      <w:pPr>
+        <w:spacing w:after="0" w:before="0" w:lineRule="auto"/>
+        <w:ind w:left="720" w:firstLine="0"/>
+        <w:rPr>
+          <w:color w:val="7f7f7f"/>
+        </w:rPr>
+      </w:pPr>
+      <w:bookmarkStart w:colFirst="0" w:colLast="0" w:name="_heading=h.l4dfjdzacuqc" w:id="23"/>
+      <w:bookmarkEnd w:id="23"/>
+      <w:r>
+        <w:rPr>
+          <w:color w:val="7f7f7f"/>
+        </w:rPr>
+        <w:drawing>
+          <wp:inline distB="114300" distT="114300" distL="114300" distR="114300">
+            <wp:extent cx="5760410" cy="1143000"/>
+            <wp:effectExtent b="0" l="0" r="0" t="0"/>
+            <wp:docPr id="1035" name="image1.png"/>
+            <a:graphic>
+              <a:graphicData uri="http://schemas.openxmlformats.org/drawingml/2006/picture">
+                <pic:pic>
+                  <pic:nvPicPr>
+                    <pic:cNvPr id="0" name="image1.png"/>
+                    <pic:cNvPicPr preferRelativeResize="0"/>
+                  </pic:nvPicPr>
+                  <pic:blipFill>
+                    <a:blip r:embed="rId12"/>
+                    <a:srcRect b="0" l="0" r="0" t="0"/>
+                    <a:stretch>
+                      <a:fillRect/>
+                    </a:stretch>
+                  </pic:blipFill>
+                  <pic:spPr>
+                    <a:xfrm>
+                      <a:off x="0" y="0"/>
+                      <a:ext cx="5760410" cy="1143000"/>
+                    </a:xfrm>
+                    <a:prstGeom prst="rect"/>
+                    <a:ln/>
+                  </pic:spPr>
+                </pic:pic>
+              </a:graphicData>
+            </a:graphic>
+          </wp:inline>
+        </w:drawing>
+      </w:r>
+      <w:r>
+        <w:rPr>
+          <w:rtl w:val="0"/>
+        </w:rPr>
+      </w:r>
+    </w:p>
+    <w:p>
+      <w:pPr>
+        <w:numPr>
+          <w:ilvl w:val="0"/>
+          <w:numId w:val="8"/>
+        </w:numPr>
+        <w:spacing w:after="0" w:before="0" w:lineRule="auto"/>
+        <w:ind w:left="720" w:hanging="360"/>
+        <w:rPr/>
+      </w:pPr>
+      <w:bookmarkStart w:colFirst="0" w:colLast="0" w:name="_heading=h.binjj1bnrih1" w:id="19"/>
+      <w:bookmarkEnd w:id="19"/>
+      <w:r>
+        <w:rPr>
+          <w:b w:val="1"/>
+          <w:rtl w:val="0"/>
+        </w:rPr>
+        <w:t xml:space="preserve">Repair Services:</w:t>
+      </w:r>
+      <w:r>
+        <w:rPr>
+          <w:rtl w:val="0"/>
+        </w:rPr>
+        <w:t xml:space="preserve"> Entries for specific repairs tied to device models (e.g., "Screen Replacement").</w:t>
+      </w:r>
+    </w:p>
+    <w:p>
+      <w:pPr>
+        <w:spacing w:after="0" w:before="0" w:lineRule="auto"/>
+        <w:ind w:left="720" w:firstLine="0"/>
+        <w:rPr>
+          <w:color w:val="7f7f7f"/>
+        </w:rPr>
+      </w:pPr>
+      <w:bookmarkStart w:colFirst="0" w:colLast="0" w:name="_heading=h.fppmgtenqhco" w:id="24"/>
+      <w:bookmarkEnd w:id="24"/>
+      <w:r>
+        <w:rPr>
+          <w:color w:val="7f7f7f"/>
+        </w:rPr>
+        <w:drawing>
+          <wp:inline distB="114300" distT="114300" distL="114300" distR="114300">
+            <wp:extent cx="5760410" cy="1231900"/>
+            <wp:effectExtent b="0" l="0" r="0" t="0"/>
+            <wp:docPr id="1031" name="image5.png"/>
+            <a:graphic>
+              <a:graphicData uri="http://schemas.openxmlformats.org/drawingml/2006/picture">
+                <pic:pic>
+                  <pic:nvPicPr>
+                    <pic:cNvPr id="0" name="image5.png"/>
+                    <pic:cNvPicPr preferRelativeResize="0"/>
+                  </pic:nvPicPr>
+                  <pic:blipFill>
+                    <a:blip r:embed="rId13"/>
+                    <a:srcRect b="0" l="0" r="0" t="0"/>
+                    <a:stretch>
+                      <a:fillRect/>
+                    </a:stretch>
+                  </pic:blipFill>
+                  <pic:spPr>
+                    <a:xfrm>
+                      <a:off x="0" y="0"/>
+                      <a:ext cx="5760410" cy="1231900"/>
+                    </a:xfrm>
+                    <a:prstGeom prst="rect"/>
+                    <a:ln/>
+                  </pic:spPr>
+                </pic:pic>
+              </a:graphicData>
+            </a:graphic>
+          </wp:inline>
+        </w:drawing>
+      </w:r>
+      <w:r>
+        <w:rPr>
+          <w:rtl w:val="0"/>
+        </w:rPr>
+      </w:r>
+    </w:p>
+    <w:p>
+      <w:pPr>
+        <w:numPr>
+          <w:ilvl w:val="0"/>
+          <w:numId w:val="8"/>
+        </w:numPr>
+        <w:spacing w:after="0" w:before="0" w:lineRule="auto"/>
+        <w:ind w:left="720" w:hanging="360"/>
+        <w:rPr/>
+      </w:pPr>
+      <w:bookmarkStart w:colFirst="0" w:colLast="0" w:name="_heading=h.binjj1bnrih1" w:id="19"/>
+      <w:bookmarkEnd w:id="19"/>
+      <w:r>
+        <w:rPr>
+          <w:b w:val="1"/>
+          <w:rtl w:val="0"/>
+        </w:rPr>
+        <w:t xml:space="preserve">Devices:</w:t>
+      </w:r>
+      <w:r>
+        <w:rPr>
+          <w:rtl w:val="0"/>
+        </w:rPr>
+        <w:t xml:space="preserve"> Models such as "iPhone 13" linked to their brands (e.g., Apple) and types (e.g., Smartphone).</w:t>
+      </w:r>
+    </w:p>
+    <w:p>
+      <w:pPr>
+        <w:numPr>
+          <w:ilvl w:val="1"/>
+          <w:numId w:val="8"/>
+        </w:numPr>
+        <w:spacing w:after="0" w:before="0" w:lineRule="auto"/>
+        <w:ind w:left="1440" w:hanging="360"/>
+        <w:rPr>
+          <w:color w:val="7f7f7f"/>
+          <w:u w:val="none"/>
+        </w:rPr>
+      </w:pPr>
+      <w:bookmarkStart w:colFirst="0" w:colLast="0" w:name="_heading=h.xr99xhlep6ia" w:id="25"/>
+      <w:bookmarkEnd w:id="25"/>
+      <w:r>
+        <w:rPr>
+          <w:rtl w:val="0"/>
+        </w:rPr>
+        <w:t xml:space="preserve">Device model:</w:t>
+      </w:r>
+      <w:r>
+        <w:rPr>
+          <w:color w:val="7f7f7f"/>
+        </w:rPr>
+        <w:drawing>
+          <wp:inline distB="114300" distT="114300" distL="114300" distR="114300">
+            <wp:extent cx="4124642" cy="1097632"/>
+            <wp:effectExtent b="0" l="0" r="0" t="0"/>
+            <wp:docPr id="1029" name="image7.png"/>
+            <a:graphic>
+              <a:graphicData uri="http://schemas.openxmlformats.org/drawingml/2006/picture">
+                <pic:pic>
+                  <pic:nvPicPr>
+                    <pic:cNvPr id="0" name="image7.png"/>
+                    <pic:cNvPicPr preferRelativeResize="0"/>
+                  </pic:nvPicPr>
+                  <pic:blipFill>
+                    <a:blip r:embed="rId14"/>
+                    <a:srcRect b="0" l="0" r="0" t="0"/>
+                    <a:stretch>
+                      <a:fillRect/>
+                    </a:stretch>
+                  </pic:blipFill>
+                  <pic:spPr>
+                    <a:xfrm>
+                      <a:off x="0" y="0"/>
+                      <a:ext cx="4124642" cy="1097632"/>
+                    </a:xfrm>
+                    <a:prstGeom prst="rect"/>
+                    <a:ln/>
+                  </pic:spPr>
+                </pic:pic>
+              </a:graphicData>
+            </a:graphic>
+          </wp:inline>
+        </w:drawing>
+      </w:r>
+      <w:r>
+        <w:rPr>
+          <w:rtl w:val="0"/>
+        </w:rPr>
+      </w:r>
+    </w:p>
+    <w:p>
+      <w:pPr>
+        <w:numPr>
+          <w:ilvl w:val="1"/>
+          <w:numId w:val="8"/>
+        </w:numPr>
+        <w:spacing w:after="0" w:before="0" w:lineRule="auto"/>
+        <w:ind w:left="1440" w:hanging="360"/>
+        <w:rPr>
+          <w:color w:val="7f7f7f"/>
+          <w:u w:val="none"/>
+        </w:rPr>
+      </w:pPr>
+      <w:bookmarkStart w:colFirst="0" w:colLast="0" w:name="_heading=h.16l1ezgd8zux" w:id="26"/>
+      <w:bookmarkEnd w:id="26"/>
+      <w:r>
+        <w:rPr>
+          <w:rtl w:val="0"/>
+        </w:rPr>
+        <w:t xml:space="preserve">Device Brand:</w:t>
+      </w:r>
+      <w:r>
+        <w:rPr>
+          <w:color w:val="7f7f7f"/>
+        </w:rPr>
+        <w:drawing>
+          <wp:inline distB="114300" distT="114300" distL="114300" distR="114300">
+            <wp:extent cx="4141110" cy="1070491"/>
+            <wp:effectExtent b="0" l="0" r="0" t="0"/>
+            <wp:docPr id="1030" name="image11.png"/>
+            <a:graphic>
+              <a:graphicData uri="http://schemas.openxmlformats.org/drawingml/2006/picture">
+                <pic:pic>
+                  <pic:nvPicPr>
+                    <pic:cNvPr id="0" name="image11.png"/>
+                    <pic:cNvPicPr preferRelativeResize="0"/>
+                  </pic:nvPicPr>
+                  <pic:blipFill>
+                    <a:blip r:embed="rId15"/>
+                    <a:srcRect b="0" l="0" r="0" t="0"/>
+                    <a:stretch>
+                      <a:fillRect/>
+                    </a:stretch>
+                  </pic:blipFill>
+                  <pic:spPr>
+                    <a:xfrm>
+                      <a:off x="0" y="0"/>
+                      <a:ext cx="4141110" cy="1070491"/>
+                    </a:xfrm>
+                    <a:prstGeom prst="rect"/>
+                    <a:ln/>
+                  </pic:spPr>
+                </pic:pic>
+              </a:graphicData>
+            </a:graphic>
+          </wp:inline>
+        </w:drawing>
+      </w:r>
+      <w:r>
+        <w:rPr>
+          <w:rtl w:val="0"/>
+        </w:rPr>
+      </w:r>
+    </w:p>
+    <w:p>
+      <w:pPr>
+        <w:numPr>
+          <w:ilvl w:val="1"/>
+          <w:numId w:val="8"/>
+        </w:numPr>
+        <w:spacing w:after="0" w:before="0" w:lineRule="auto"/>
+        <w:ind w:left="1440" w:hanging="360"/>
+        <w:rPr>
+          <w:color w:val="7f7f7f"/>
+          <w:u w:val="none"/>
+        </w:rPr>
+      </w:pPr>
+      <w:bookmarkStart w:colFirst="0" w:colLast="0" w:name="_heading=h.op85zbq48oly" w:id="27"/>
+      <w:bookmarkEnd w:id="27"/>
+      <w:r>
+        <w:rPr>
+          <w:rtl w:val="0"/>
+        </w:rPr>
+        <w:t xml:space="preserve">Device Type: </w:t>
+      </w:r>
+      <w:r>
+        <w:rPr>
+          <w:color w:val="7f7f7f"/>
+        </w:rPr>
+        <w:drawing>
+          <wp:inline distB="114300" distT="114300" distL="114300" distR="114300">
+            <wp:extent cx="4124642" cy="1083997"/>
+            <wp:effectExtent b="0" l="0" r="0" t="0"/>
+            <wp:docPr id="1034" name="image8.png"/>
+            <a:graphic>
+              <a:graphicData uri="http://schemas.openxmlformats.org/drawingml/2006/picture">
+                <pic:pic>
+                  <pic:nvPicPr>
+                    <pic:cNvPr id="0" name="image8.png"/>
+                    <pic:cNvPicPr preferRelativeResize="0"/>
+                  </pic:nvPicPr>
+                  <pic:blipFill>
+                    <a:blip r:embed="rId16"/>
+                    <a:srcRect b="0" l="0" r="0" t="0"/>
+                    <a:stretch>
+                      <a:fillRect/>
+                    </a:stretch>
+                  </pic:blipFill>
+                  <pic:spPr>
+                    <a:xfrm>
+                      <a:off x="0" y="0"/>
+                      <a:ext cx="4124642" cy="1083997"/>
+                    </a:xfrm>
+                    <a:prstGeom prst="rect"/>
+                    <a:ln/>
+                  </pic:spPr>
+                </pic:pic>
+              </a:graphicData>
+            </a:graphic>
+          </wp:inline>
+        </w:drawing>
+      </w:r>
+      <w:r>
+        <w:rPr>
+          <w:rtl w:val="0"/>
+        </w:rPr>
+      </w:r>
+    </w:p>
+    <w:p>
+      <w:pPr>
+        <w:numPr>
+          <w:ilvl w:val="0"/>
+          <w:numId w:val="8"/>
+        </w:numPr>
+        <w:spacing w:after="0" w:before="0" w:lineRule="auto"/>
+        <w:ind w:left="720" w:hanging="360"/>
+        <w:rPr>
+          <w:color w:val="7f7f7f"/>
+          <w:u w:val="none"/>
+        </w:rPr>
+      </w:pPr>
+      <w:bookmarkStart w:colFirst="0" w:colLast="0" w:name="_heading=h.i6gqhavvrg3c" w:id="28"/>
+      <w:bookmarkEnd w:id="28"/>
+      <w:r>
+        <w:rPr>
+          <w:rtl w:val="0"/>
+        </w:rPr>
+      </w:r>
+    </w:p>
+    <w:p>
+      <w:pPr>
+        <w:spacing w:after="0" w:before="0" w:lineRule="auto"/>
+        <w:rPr/>
+      </w:pPr>
+      <w:bookmarkStart w:colFirst="0" w:colLast="0" w:name="_heading=h.binjj1bnrih1" w:id="19"/>
+      <w:bookmarkEnd w:id="19"/>
+      <w:r>
+        <w:rPr>
+          <w:rtl w:val="0"/>
+        </w:rPr>
+        <w:t xml:space="preserve">SQL </w:t>
+      </w:r>
+      <w:r>
+        <w:rPr>
+          <w:rFonts w:ascii="Roboto Mono" w:cs="Roboto Mono" w:eastAsia="Roboto Mono" w:hAnsi="Roboto Mono"/>
+          <w:color w:val="188038"/>
+          <w:rtl w:val="0"/>
+        </w:rPr>
+        <w:t xml:space="preserve">INSERT</w:t>
+      </w:r>
+      <w:r>
+        <w:rPr>
+          <w:color w:val="188038"/>
+          <w:rtl w:val="0"/>
+        </w:rPr>
+        <w:t xml:space="preserve"> </w:t>
+      </w:r>
+      <w:r>
+        <w:rPr>
+          <w:rtl w:val="0"/>
+        </w:rPr>
+        <w:t xml:space="preserve">statements were executed to populate each table. Appointments were carefully linked to customers, employees, and repair services to ensure relational consistency.</w:t>
+      </w:r>
+    </w:p>
+    <w:p>
+      <w:pPr>
+        <w:spacing w:after="0" w:before="0" w:lineRule="auto"/>
+        <w:rPr>
+          <w:color w:val="7f7f7f"/>
+        </w:rPr>
+      </w:pPr>
+      <w:bookmarkStart w:colFirst="0" w:colLast="0" w:name="_heading=h.ipijx4obnd36" w:id="29"/>
+      <w:bookmarkEnd w:id="29"/>
+      <w:r>
+        <w:rPr>
+          <w:rtl w:val="0"/>
+        </w:rPr>
+      </w:r>
+    </w:p>
+    <w:p>
+      <w:pPr>
+        <w:pStyle w:val="Heading3"/>
+        <w:keepNext w:val="0"/>
+        <w:keepLines w:val="0"/>
+        <w:pBdr>
+          <w:bottom w:color="auto" w:space="0" w:sz="0" w:val="none"/>
+        </w:pBdr>
+        <w:spacing w:after="0" w:before="0" w:lineRule="auto"/>
+        <w:ind w:left="0"/>
+        <w:rPr>
+          <w:b w:val="1"/>
+          <w:color w:val="000000"/>
+          <w:sz w:val="22"/>
+          <w:szCs w:val="22"/>
+        </w:rPr>
+      </w:pPr>
+      <w:bookmarkStart w:colFirst="0" w:colLast="0" w:name="_heading=h.6k21i5v9v5fu" w:id="30"/>
+      <w:bookmarkEnd w:id="30"/>
+      <w:r>
+        <w:rPr>
+          <w:b w:val="1"/>
+          <w:color w:val="000000"/>
+          <w:sz w:val="22"/>
+          <w:szCs w:val="22"/>
+          <w:rtl w:val="0"/>
+        </w:rPr>
+        <w:t xml:space="preserve">3. Executing the Analytics Query</w:t>
+      </w:r>
+    </w:p>
+    <w:p>
+      <w:pPr>
+        <w:spacing w:after="0" w:before="0" w:lineRule="auto"/>
+        <w:rPr/>
+      </w:pPr>
+      <w:bookmarkStart w:colFirst="0" w:colLast="0" w:name="_heading=h.xy26o9trgkyi" w:id="16"/>
+      <w:bookmarkEnd w:id="16"/>
+      <w:r>
+        <w:rPr>
+          <w:rtl w:val="0"/>
+        </w:rPr>
+        <w:t xml:space="preserve">The analytics query brought together data from all involved tables using SQL JOINs. It filtered only </w:t>
+      </w:r>
+      <w:r>
+        <w:rPr>
+          <w:b w:val="1"/>
+          <w:rtl w:val="0"/>
+        </w:rPr>
+        <w:t xml:space="preserve">completed repair appointments</w:t>
+      </w:r>
+      <w:r>
+        <w:rPr>
+          <w:rtl w:val="0"/>
+        </w:rPr>
+        <w:t xml:space="preserve"> and extracted the following details:</w:t>
+      </w:r>
+    </w:p>
+    <w:p>
+      <w:pPr>
+        <w:numPr>
+          <w:ilvl w:val="0"/>
           <w:numId w:val="2"/>
         </w:numPr>
-        <w:ind w:left="720" w:hanging="720"/>
-        <w:rPr>
-          <w:vertAlign w:val="baseline"/>
-        </w:rPr>
-      </w:pPr>
-      <w:r>
-        <w:rPr>
-          <w:vertAlign w:val="baseline"/>
-          <w:rtl w:val="0"/>
-        </w:rPr>
-        <w:t xml:space="preserve">Analytics Report</w:t>
-      </w:r>
-    </w:p>
-    <w:p>
-      <w:pPr>
-        <w:pStyle w:val="Heading4"/>
-        <w:rPr>
-          <w:vertAlign w:val="baseline"/>
-        </w:rPr>
-      </w:pPr>
-      <w:r>
-        <w:rPr>
-          <w:vertAlign w:val="baseline"/>
-          <w:rtl w:val="0"/>
-        </w:rPr>
-        <w:t xml:space="preserve">Concept</w:t>
+        <w:spacing w:after="0" w:before="0" w:lineRule="auto"/>
+        <w:ind w:left="720" w:hanging="360"/>
+        <w:rPr/>
+      </w:pPr>
+      <w:bookmarkStart w:colFirst="0" w:colLast="0" w:name="_heading=h.n5ed4j92kf33" w:id="31"/>
+      <w:bookmarkEnd w:id="31"/>
+      <w:r>
+        <w:rPr>
+          <w:rtl w:val="0"/>
+        </w:rPr>
+        <w:t xml:space="preserve">Customer name and contact preference.</w:t>
+      </w:r>
+    </w:p>
+    <w:p>
+      <w:pPr>
+        <w:numPr>
+          <w:ilvl w:val="0"/>
+          <w:numId w:val="2"/>
+        </w:numPr>
+        <w:spacing w:after="0" w:before="0" w:lineRule="auto"/>
+        <w:ind w:left="720" w:hanging="360"/>
+        <w:rPr/>
+      </w:pPr>
+      <w:bookmarkStart w:colFirst="0" w:colLast="0" w:name="_heading=h.5slp01jgqkpw" w:id="32"/>
+      <w:bookmarkEnd w:id="32"/>
+      <w:r>
+        <w:rPr>
+          <w:rtl w:val="0"/>
+        </w:rPr>
+        <w:t xml:space="preserve">Appointment date, time, and total price.</w:t>
+      </w:r>
+    </w:p>
+    <w:p>
+      <w:pPr>
+        <w:numPr>
+          <w:ilvl w:val="0"/>
+          <w:numId w:val="2"/>
+        </w:numPr>
+        <w:spacing w:after="0" w:before="0" w:lineRule="auto"/>
+        <w:ind w:left="720" w:hanging="360"/>
+        <w:rPr/>
+      </w:pPr>
+      <w:bookmarkStart w:colFirst="0" w:colLast="0" w:name="_heading=h.n4nqxrnp37oq" w:id="33"/>
+      <w:bookmarkEnd w:id="33"/>
+      <w:r>
+        <w:rPr>
+          <w:rtl w:val="0"/>
+        </w:rPr>
+        <w:t xml:space="preserve">Service method used for the repair.</w:t>
+      </w:r>
+    </w:p>
+    <w:p>
+      <w:pPr>
+        <w:numPr>
+          <w:ilvl w:val="0"/>
+          <w:numId w:val="2"/>
+        </w:numPr>
+        <w:spacing w:after="0" w:before="0" w:lineRule="auto"/>
+        <w:ind w:left="720" w:hanging="360"/>
+        <w:rPr/>
+      </w:pPr>
+      <w:bookmarkStart w:colFirst="0" w:colLast="0" w:name="_heading=h.q2j6i366uwlh" w:id="34"/>
+      <w:bookmarkEnd w:id="34"/>
+      <w:r>
+        <w:rPr>
+          <w:rtl w:val="0"/>
+        </w:rPr>
+        <w:t xml:space="preserve">Device type, brand, and model being repaired.</w:t>
+      </w:r>
+    </w:p>
+    <w:p>
+      <w:pPr>
+        <w:numPr>
+          <w:ilvl w:val="0"/>
+          <w:numId w:val="2"/>
+        </w:numPr>
+        <w:spacing w:after="0" w:before="0" w:lineRule="auto"/>
+        <w:ind w:left="720" w:hanging="360"/>
+        <w:rPr/>
+      </w:pPr>
+      <w:bookmarkStart w:colFirst="0" w:colLast="0" w:name="_heading=h.cdzftexpueew" w:id="35"/>
+      <w:bookmarkEnd w:id="35"/>
+      <w:r>
+        <w:rPr>
+          <w:rtl w:val="0"/>
+        </w:rPr>
+        <w:t xml:space="preserve">Repair service performed, such as "Battery Replacement."</w:t>
+      </w:r>
+    </w:p>
+    <w:p>
+      <w:pPr>
+        <w:numPr>
+          <w:ilvl w:val="0"/>
+          <w:numId w:val="2"/>
+        </w:numPr>
+        <w:spacing w:after="0" w:before="0" w:lineRule="auto"/>
+        <w:ind w:left="720" w:hanging="360"/>
+        <w:rPr/>
+      </w:pPr>
+      <w:bookmarkStart w:colFirst="0" w:colLast="0" w:name="_heading=h.9jdqeq2cikc7" w:id="36"/>
+      <w:bookmarkEnd w:id="36"/>
+      <w:r>
+        <w:rPr>
+          <w:rtl w:val="0"/>
+        </w:rPr>
+        <w:t xml:space="preserve">Employee assigned to manage the appointment.</w:t>
+      </w:r>
+    </w:p>
+    <w:p>
+      <w:pPr>
+        <w:rPr/>
+      </w:pPr>
+      <w:bookmarkStart w:colFirst="0" w:colLast="0" w:name="_heading=h.xy26o9trgkyi" w:id="16"/>
+      <w:bookmarkEnd w:id="16"/>
+      <w:r>
+        <w:rPr>
+          <w:rtl w:val="0"/>
+        </w:rPr>
+        <w:t xml:space="preserve">The query used multiple LEFT JOIN operations to combine information from various tables, leveraging foreign key relationships. A WHERE clause filtered appointments with the status "Completed."</w:t>
+      </w:r>
+    </w:p>
+    <w:p>
+      <w:pPr>
+        <w:pStyle w:val="Heading3"/>
+        <w:keepNext w:val="0"/>
+        <w:keepLines w:val="0"/>
+        <w:pBdr>
+          <w:bottom w:color="auto" w:space="0" w:sz="0" w:val="none"/>
+        </w:pBdr>
+        <w:spacing w:after="80" w:before="280" w:lineRule="auto"/>
+        <w:ind w:left="0"/>
+        <w:rPr>
+          <w:b w:val="1"/>
+          <w:color w:val="000000"/>
+          <w:sz w:val="22"/>
+          <w:szCs w:val="22"/>
+        </w:rPr>
+      </w:pPr>
+      <w:bookmarkStart w:colFirst="0" w:colLast="0" w:name="_heading=h.lu62x2b3g3ba" w:id="37"/>
+      <w:bookmarkEnd w:id="37"/>
+      <w:r>
+        <w:rPr>
+          <w:b w:val="1"/>
+          <w:color w:val="000000"/>
+          <w:sz w:val="22"/>
+          <w:szCs w:val="22"/>
+          <w:rtl w:val="0"/>
+        </w:rPr>
+        <w:t xml:space="preserve">Before Simulating the Use Case</w:t>
+      </w:r>
+    </w:p>
+    <w:p>
+      <w:pPr>
+        <w:spacing w:after="0" w:before="0" w:lineRule="auto"/>
+        <w:rPr/>
+      </w:pPr>
+      <w:bookmarkStart w:colFirst="0" w:colLast="0" w:name="_heading=h.qyua5763uofd" w:id="38"/>
+      <w:bookmarkEnd w:id="38"/>
+      <w:r>
+        <w:rPr>
+          <w:rtl w:val="0"/>
+        </w:rPr>
+        <w:t xml:space="preserve">The query ran on dummy data, providing details on completed appointments, including customer, device, and repair service information.</w:t>
+      </w:r>
+    </w:p>
+    <w:p>
+      <w:pPr>
+        <w:rPr/>
+      </w:pPr>
+      <w:bookmarkStart w:colFirst="0" w:colLast="0" w:name="_heading=h.pb4bmo2wemga" w:id="39"/>
+      <w:bookmarkEnd w:id="39"/>
+      <w:r>
+        <w:rPr/>
+        <w:drawing>
+          <wp:inline distB="114300" distT="114300" distL="114300" distR="114300">
+            <wp:extent cx="5760410" cy="1206500"/>
+            <wp:effectExtent b="0" l="0" r="0" t="0"/>
+            <wp:docPr id="1027" name="image10.png"/>
+            <a:graphic>
+              <a:graphicData uri="http://schemas.openxmlformats.org/drawingml/2006/picture">
+                <pic:pic>
+                  <pic:nvPicPr>
+                    <pic:cNvPr id="0" name="image10.png"/>
+                    <pic:cNvPicPr preferRelativeResize="0"/>
+                  </pic:nvPicPr>
+                  <pic:blipFill>
+                    <a:blip r:embed="rId17"/>
+                    <a:srcRect b="0" l="0" r="0" t="0"/>
+                    <a:stretch>
+                      <a:fillRect/>
+                    </a:stretch>
+                  </pic:blipFill>
+                  <pic:spPr>
+                    <a:xfrm>
+                      <a:off x="0" y="0"/>
+                      <a:ext cx="5760410" cy="1206500"/>
+                    </a:xfrm>
+                    <a:prstGeom prst="rect"/>
+                    <a:ln/>
+                  </pic:spPr>
+                </pic:pic>
+              </a:graphicData>
+            </a:graphic>
+          </wp:inline>
+        </w:drawing>
+      </w:r>
+      <w:r>
+        <w:rPr>
+          <w:rtl w:val="0"/>
+        </w:rPr>
+      </w:r>
+    </w:p>
+    <w:p>
+      <w:pPr>
+        <w:pStyle w:val="Heading3"/>
+        <w:keepNext w:val="0"/>
+        <w:keepLines w:val="0"/>
+        <w:pBdr>
+          <w:bottom w:color="auto" w:space="0" w:sz="0" w:val="none"/>
+        </w:pBdr>
+        <w:spacing w:after="80" w:before="280" w:lineRule="auto"/>
+        <w:ind w:left="0"/>
+        <w:rPr>
+          <w:b w:val="1"/>
+          <w:color w:val="000000"/>
+          <w:sz w:val="22"/>
+          <w:szCs w:val="22"/>
+        </w:rPr>
+      </w:pPr>
+      <w:bookmarkStart w:colFirst="0" w:colLast="0" w:name="_heading=h.dwts46edyt0c" w:id="40"/>
+      <w:bookmarkEnd w:id="40"/>
+      <w:r>
+        <w:rPr>
+          <w:b w:val="1"/>
+          <w:color w:val="000000"/>
+          <w:sz w:val="22"/>
+          <w:szCs w:val="22"/>
+          <w:rtl w:val="0"/>
+        </w:rPr>
+        <w:t xml:space="preserve">Simulating the Use Case:</w:t>
+      </w:r>
+    </w:p>
+    <w:p>
+      <w:pPr>
+        <w:rPr/>
+      </w:pPr>
+      <w:r>
+        <w:rPr>
+          <w:rtl w:val="0"/>
+        </w:rPr>
+        <w:t xml:space="preserve">The "Book Repair Appointment" use case was simulated by inserting a new completed appointment into the database. This included linking the appointment with a repair service, device model, customer, employee, and service method, ensuring realistic data integration for the analytics report.</w:t>
+      </w:r>
+      <w:r>
+        <w:rPr>
+          <w:rtl w:val="0"/>
+        </w:rPr>
+      </w:r>
+    </w:p>
+    <w:p>
+      <w:pPr>
+        <w:rPr/>
+      </w:pPr>
+      <w:r>
+        <w:rPr/>
+        <w:drawing>
+          <wp:inline distB="114300" distT="114300" distL="114300" distR="114300">
+            <wp:extent cx="5760410" cy="1155700"/>
+            <wp:effectExtent b="0" l="0" r="0" t="0"/>
+            <wp:docPr id="1033" name="image6.png"/>
+            <a:graphic>
+              <a:graphicData uri="http://schemas.openxmlformats.org/drawingml/2006/picture">
+                <pic:pic>
+                  <pic:nvPicPr>
+                    <pic:cNvPr id="0" name="image6.png"/>
+                    <pic:cNvPicPr preferRelativeResize="0"/>
+                  </pic:nvPicPr>
+                  <pic:blipFill>
+                    <a:blip r:embed="rId18"/>
+                    <a:srcRect b="0" l="0" r="0" t="0"/>
+                    <a:stretch>
+                      <a:fillRect/>
+                    </a:stretch>
+                  </pic:blipFill>
+                  <pic:spPr>
+                    <a:xfrm>
+                      <a:off x="0" y="0"/>
+                      <a:ext cx="5760410" cy="1155700"/>
+                    </a:xfrm>
+                    <a:prstGeom prst="rect"/>
+                    <a:ln/>
+                  </pic:spPr>
+                </pic:pic>
+              </a:graphicData>
+            </a:graphic>
+          </wp:inline>
+        </w:drawing>
+      </w:r>
+      <w:r>
+        <w:rPr>
+          <w:rtl w:val="0"/>
+        </w:rPr>
+      </w:r>
+    </w:p>
+    <w:p>
+      <w:pPr>
+        <w:pStyle w:val="Heading3"/>
+        <w:keepNext w:val="0"/>
+        <w:keepLines w:val="0"/>
+        <w:pBdr>
+          <w:bottom w:color="auto" w:space="0" w:sz="0" w:val="none"/>
+        </w:pBdr>
+        <w:spacing w:after="80" w:before="280" w:lineRule="auto"/>
+        <w:ind w:left="0"/>
+        <w:rPr>
+          <w:b w:val="1"/>
+          <w:color w:val="000000"/>
+          <w:sz w:val="22"/>
+          <w:szCs w:val="22"/>
+        </w:rPr>
+      </w:pPr>
+      <w:bookmarkStart w:colFirst="0" w:colLast="0" w:name="_heading=h.rm7p4vc1d8n" w:id="41"/>
+      <w:bookmarkEnd w:id="41"/>
+      <w:r>
+        <w:rPr>
+          <w:b w:val="1"/>
+          <w:color w:val="000000"/>
+          <w:sz w:val="22"/>
+          <w:szCs w:val="22"/>
+          <w:rtl w:val="0"/>
+        </w:rPr>
+        <w:t xml:space="preserve">After Simulating the Use Case</w:t>
+      </w:r>
+    </w:p>
+    <w:p>
+      <w:pPr>
+        <w:spacing w:after="0" w:before="0" w:lineRule="auto"/>
+        <w:rPr/>
+      </w:pPr>
+      <w:bookmarkStart w:colFirst="0" w:colLast="0" w:name="_heading=h.pvl84vvkswun" w:id="42"/>
+      <w:bookmarkEnd w:id="42"/>
+      <w:r>
+        <w:rPr>
+          <w:rtl w:val="0"/>
+        </w:rPr>
+        <w:t xml:space="preserve">After adding a new completed appointment, the query was rerun, reflecting the updated data and successfully integrating the new appointment into the report.</w:t>
       </w:r>
     </w:p>
     <w:p>
       <w:pPr>
         <w:rPr>
           <w:color w:val="7f7f7f"/>
-          <w:vertAlign w:val="baseline"/>
-        </w:rPr>
-      </w:pPr>
+        </w:rPr>
+      </w:pPr>
+      <w:bookmarkStart w:colFirst="0" w:colLast="0" w:name="_heading=h.pvl84vvkswun" w:id="42"/>
+      <w:bookmarkEnd w:id="42"/>
       <w:r>
         <w:rPr>
           <w:color w:val="7f7f7f"/>
-          <w:vertAlign w:val="baseline"/>
-          <w:rtl w:val="0"/>
-        </w:rPr>
-        <w:t xml:space="preserve">After describing your analytics report, list the three entities involved.</w:t>
-      </w:r>
-    </w:p>
-    <w:p>
-      <w:pPr>
-        <w:pStyle w:val="Heading4"/>
-        <w:rPr>
-          <w:vertAlign w:val="baseline"/>
-        </w:rPr>
-      </w:pPr>
-      <w:r>
-        <w:rPr>
-          <w:vertAlign w:val="baseline"/>
-          <w:rtl w:val="0"/>
-        </w:rPr>
-        <w:t xml:space="preserve">Proof of Concept </w:t>
-      </w:r>
-    </w:p>
-    <w:p>
-      <w:pPr>
-        <w:rPr>
-          <w:color w:val="7f7f7f"/>
-          <w:vertAlign w:val="baseline"/>
-        </w:rPr>
-      </w:pPr>
-      <w:bookmarkStart w:colFirst="0" w:colLast="0" w:name="_heading=h.4f3r7gipw15s" w:id="10"/>
-      <w:bookmarkEnd w:id="10"/>
-      <w:r>
-        <w:rPr>
-          <w:color w:val="7f7f7f"/>
-          <w:vertAlign w:val="baseline"/>
-          <w:rtl w:val="0"/>
-        </w:rPr>
-        <w:t xml:space="preserve">Add screenshots and descriptions of executing your analytics report.</w:t>
+        </w:rPr>
+        <w:drawing>
+          <wp:inline distB="114300" distT="114300" distL="114300" distR="114300">
+            <wp:extent cx="5760410" cy="1600200"/>
+            <wp:effectExtent b="0" l="0" r="0" t="0"/>
+            <wp:docPr id="1038" name="image9.png"/>
+            <a:graphic>
+              <a:graphicData uri="http://schemas.openxmlformats.org/drawingml/2006/picture">
+                <pic:pic>
+                  <pic:nvPicPr>
+                    <pic:cNvPr id="0" name="image9.png"/>
+                    <pic:cNvPicPr preferRelativeResize="0"/>
+                  </pic:nvPicPr>
+                  <pic:blipFill>
+                    <a:blip r:embed="rId19"/>
+                    <a:srcRect b="0" l="0" r="0" t="0"/>
+                    <a:stretch>
+                      <a:fillRect/>
+                    </a:stretch>
+                  </pic:blipFill>
+                  <pic:spPr>
+                    <a:xfrm>
+                      <a:off x="0" y="0"/>
+                      <a:ext cx="5760410" cy="1600200"/>
+                    </a:xfrm>
+                    <a:prstGeom prst="rect"/>
+                    <a:ln/>
+                  </pic:spPr>
+                </pic:pic>
+              </a:graphicData>
+            </a:graphic>
+          </wp:inline>
+        </w:drawing>
+      </w:r>
+      <w:r>
+        <w:rPr>
+          <w:rtl w:val="0"/>
+        </w:rPr>
       </w:r>
     </w:p>
     <w:p>
@@ -4995,7 +6560,7 @@
         <w:pStyle w:val="Heading3"/>
         <w:numPr>
           <w:ilvl w:val="2"/>
-          <w:numId w:val="2"/>
+          <w:numId w:val="6"/>
         </w:numPr>
         <w:ind w:left="720" w:hanging="720"/>
         <w:rPr>
@@ -5085,8 +6650,8 @@
   <w:abstractNum w:abstractNumId="1">
     <w:lvl w:ilvl="0">
       <w:start w:val="1"/>
-      <w:numFmt w:val="bullet"/>
-      <w:lvlText w:val="●"/>
+      <w:numFmt w:val="decimal"/>
+      <w:lvlText w:val="%1."/>
       <w:lvlJc w:val="left"/>
       <w:pPr>
         <w:ind w:left="720" w:hanging="360"/>
@@ -5097,8 +6662,8 @@
     </w:lvl>
     <w:lvl w:ilvl="1">
       <w:start w:val="1"/>
-      <w:numFmt w:val="bullet"/>
-      <w:lvlText w:val="○"/>
+      <w:numFmt w:val="lowerLetter"/>
+      <w:lvlText w:val="%2."/>
       <w:lvlJc w:val="left"/>
       <w:pPr>
         <w:ind w:left="1440" w:hanging="360"/>
@@ -5109,8 +6674,8 @@
     </w:lvl>
     <w:lvl w:ilvl="2">
       <w:start w:val="1"/>
-      <w:numFmt w:val="bullet"/>
-      <w:lvlText w:val="■"/>
+      <w:numFmt w:val="lowerRoman"/>
+      <w:lvlText w:val="%3."/>
       <w:lvlJc w:val="left"/>
       <w:pPr>
         <w:ind w:left="2160" w:hanging="360"/>
@@ -5121,8 +6686,8 @@
     </w:lvl>
     <w:lvl w:ilvl="3">
       <w:start w:val="1"/>
-      <w:numFmt w:val="bullet"/>
-      <w:lvlText w:val="●"/>
+      <w:numFmt w:val="decimal"/>
+      <w:lvlText w:val="%4."/>
       <w:lvlJc w:val="left"/>
       <w:pPr>
         <w:ind w:left="2880" w:hanging="360"/>
@@ -5133,8 +6698,8 @@
     </w:lvl>
     <w:lvl w:ilvl="4">
       <w:start w:val="1"/>
-      <w:numFmt w:val="bullet"/>
-      <w:lvlText w:val="○"/>
+      <w:numFmt w:val="lowerLetter"/>
+      <w:lvlText w:val="%5."/>
       <w:lvlJc w:val="left"/>
       <w:pPr>
         <w:ind w:left="3600" w:hanging="360"/>
@@ -5145,8 +6710,8 @@
     </w:lvl>
     <w:lvl w:ilvl="5">
       <w:start w:val="1"/>
-      <w:numFmt w:val="bullet"/>
-      <w:lvlText w:val="■"/>
+      <w:numFmt w:val="lowerRoman"/>
+      <w:lvlText w:val="%6."/>
       <w:lvlJc w:val="left"/>
       <w:pPr>
         <w:ind w:left="4320" w:hanging="360"/>
@@ -5157,8 +6722,8 @@
     </w:lvl>
     <w:lvl w:ilvl="6">
       <w:start w:val="1"/>
-      <w:numFmt w:val="bullet"/>
-      <w:lvlText w:val="●"/>
+      <w:numFmt w:val="decimal"/>
+      <w:lvlText w:val="%7."/>
       <w:lvlJc w:val="left"/>
       <w:pPr>
         <w:ind w:left="5040" w:hanging="360"/>
@@ -5169,8 +6734,8 @@
     </w:lvl>
     <w:lvl w:ilvl="7">
       <w:start w:val="1"/>
-      <w:numFmt w:val="bullet"/>
-      <w:lvlText w:val="○"/>
+      <w:numFmt w:val="lowerLetter"/>
+      <w:lvlText w:val="%8."/>
       <w:lvlJc w:val="left"/>
       <w:pPr>
         <w:ind w:left="5760" w:hanging="360"/>
@@ -5181,8 +6746,8 @@
     </w:lvl>
     <w:lvl w:ilvl="8">
       <w:start w:val="1"/>
-      <w:numFmt w:val="bullet"/>
-      <w:lvlText w:val="■"/>
+      <w:numFmt w:val="lowerRoman"/>
+      <w:lvlText w:val="%9."/>
       <w:lvlJc w:val="left"/>
       <w:pPr>
         <w:ind w:left="6480" w:hanging="360"/>
@@ -5196,6 +6761,446 @@
     <w:lvl w:ilvl="0">
       <w:start w:val="1"/>
       <w:numFmt w:val="decimal"/>
+      <w:lvlText w:val="%1."/>
+      <w:lvlJc w:val="left"/>
+      <w:pPr>
+        <w:ind w:left="720" w:hanging="360"/>
+      </w:pPr>
+      <w:rPr>
+        <w:u w:val="none"/>
+      </w:rPr>
+    </w:lvl>
+    <w:lvl w:ilvl="1">
+      <w:start w:val="1"/>
+      <w:numFmt w:val="lowerLetter"/>
+      <w:lvlText w:val="%2."/>
+      <w:lvlJc w:val="left"/>
+      <w:pPr>
+        <w:ind w:left="1440" w:hanging="360"/>
+      </w:pPr>
+      <w:rPr>
+        <w:u w:val="none"/>
+      </w:rPr>
+    </w:lvl>
+    <w:lvl w:ilvl="2">
+      <w:start w:val="1"/>
+      <w:numFmt w:val="lowerRoman"/>
+      <w:lvlText w:val="%3."/>
+      <w:lvlJc w:val="right"/>
+      <w:pPr>
+        <w:ind w:left="2160" w:hanging="360"/>
+      </w:pPr>
+      <w:rPr>
+        <w:u w:val="none"/>
+      </w:rPr>
+    </w:lvl>
+    <w:lvl w:ilvl="3">
+      <w:start w:val="1"/>
+      <w:numFmt w:val="decimal"/>
+      <w:lvlText w:val="%4."/>
+      <w:lvlJc w:val="left"/>
+      <w:pPr>
+        <w:ind w:left="2880" w:hanging="360"/>
+      </w:pPr>
+      <w:rPr>
+        <w:u w:val="none"/>
+      </w:rPr>
+    </w:lvl>
+    <w:lvl w:ilvl="4">
+      <w:start w:val="1"/>
+      <w:numFmt w:val="lowerLetter"/>
+      <w:lvlText w:val="%5."/>
+      <w:lvlJc w:val="left"/>
+      <w:pPr>
+        <w:ind w:left="3600" w:hanging="360"/>
+      </w:pPr>
+      <w:rPr>
+        <w:u w:val="none"/>
+      </w:rPr>
+    </w:lvl>
+    <w:lvl w:ilvl="5">
+      <w:start w:val="1"/>
+      <w:numFmt w:val="lowerRoman"/>
+      <w:lvlText w:val="%6."/>
+      <w:lvlJc w:val="right"/>
+      <w:pPr>
+        <w:ind w:left="4320" w:hanging="360"/>
+      </w:pPr>
+      <w:rPr>
+        <w:u w:val="none"/>
+      </w:rPr>
+    </w:lvl>
+    <w:lvl w:ilvl="6">
+      <w:start w:val="1"/>
+      <w:numFmt w:val="decimal"/>
+      <w:lvlText w:val="%7."/>
+      <w:lvlJc w:val="left"/>
+      <w:pPr>
+        <w:ind w:left="5040" w:hanging="360"/>
+      </w:pPr>
+      <w:rPr>
+        <w:u w:val="none"/>
+      </w:rPr>
+    </w:lvl>
+    <w:lvl w:ilvl="7">
+      <w:start w:val="1"/>
+      <w:numFmt w:val="lowerLetter"/>
+      <w:lvlText w:val="%8."/>
+      <w:lvlJc w:val="left"/>
+      <w:pPr>
+        <w:ind w:left="5760" w:hanging="360"/>
+      </w:pPr>
+      <w:rPr>
+        <w:u w:val="none"/>
+      </w:rPr>
+    </w:lvl>
+    <w:lvl w:ilvl="8">
+      <w:start w:val="1"/>
+      <w:numFmt w:val="lowerRoman"/>
+      <w:lvlText w:val="%9."/>
+      <w:lvlJc w:val="right"/>
+      <w:pPr>
+        <w:ind w:left="6480" w:hanging="360"/>
+      </w:pPr>
+      <w:rPr>
+        <w:u w:val="none"/>
+      </w:rPr>
+    </w:lvl>
+  </w:abstractNum>
+  <w:abstractNum w:abstractNumId="3">
+    <w:lvl w:ilvl="0">
+      <w:start w:val="1"/>
+      <w:numFmt w:val="decimal"/>
+      <w:lvlText w:val="%1."/>
+      <w:lvlJc w:val="left"/>
+      <w:pPr>
+        <w:ind w:left="720" w:hanging="360"/>
+      </w:pPr>
+      <w:rPr>
+        <w:u w:val="none"/>
+      </w:rPr>
+    </w:lvl>
+    <w:lvl w:ilvl="1">
+      <w:start w:val="1"/>
+      <w:numFmt w:val="lowerLetter"/>
+      <w:lvlText w:val="%2."/>
+      <w:lvlJc w:val="left"/>
+      <w:pPr>
+        <w:ind w:left="1440" w:hanging="360"/>
+      </w:pPr>
+      <w:rPr>
+        <w:u w:val="none"/>
+      </w:rPr>
+    </w:lvl>
+    <w:lvl w:ilvl="2">
+      <w:start w:val="1"/>
+      <w:numFmt w:val="lowerRoman"/>
+      <w:lvlText w:val="%3."/>
+      <w:lvlJc w:val="right"/>
+      <w:pPr>
+        <w:ind w:left="2160" w:hanging="360"/>
+      </w:pPr>
+      <w:rPr>
+        <w:u w:val="none"/>
+      </w:rPr>
+    </w:lvl>
+    <w:lvl w:ilvl="3">
+      <w:start w:val="1"/>
+      <w:numFmt w:val="decimal"/>
+      <w:lvlText w:val="%4."/>
+      <w:lvlJc w:val="left"/>
+      <w:pPr>
+        <w:ind w:left="2880" w:hanging="360"/>
+      </w:pPr>
+      <w:rPr>
+        <w:u w:val="none"/>
+      </w:rPr>
+    </w:lvl>
+    <w:lvl w:ilvl="4">
+      <w:start w:val="1"/>
+      <w:numFmt w:val="lowerLetter"/>
+      <w:lvlText w:val="%5."/>
+      <w:lvlJc w:val="left"/>
+      <w:pPr>
+        <w:ind w:left="3600" w:hanging="360"/>
+      </w:pPr>
+      <w:rPr>
+        <w:u w:val="none"/>
+      </w:rPr>
+    </w:lvl>
+    <w:lvl w:ilvl="5">
+      <w:start w:val="1"/>
+      <w:numFmt w:val="lowerRoman"/>
+      <w:lvlText w:val="%6."/>
+      <w:lvlJc w:val="right"/>
+      <w:pPr>
+        <w:ind w:left="4320" w:hanging="360"/>
+      </w:pPr>
+      <w:rPr>
+        <w:u w:val="none"/>
+      </w:rPr>
+    </w:lvl>
+    <w:lvl w:ilvl="6">
+      <w:start w:val="1"/>
+      <w:numFmt w:val="decimal"/>
+      <w:lvlText w:val="%7."/>
+      <w:lvlJc w:val="left"/>
+      <w:pPr>
+        <w:ind w:left="5040" w:hanging="360"/>
+      </w:pPr>
+      <w:rPr>
+        <w:u w:val="none"/>
+      </w:rPr>
+    </w:lvl>
+    <w:lvl w:ilvl="7">
+      <w:start w:val="1"/>
+      <w:numFmt w:val="lowerLetter"/>
+      <w:lvlText w:val="%8."/>
+      <w:lvlJc w:val="left"/>
+      <w:pPr>
+        <w:ind w:left="5760" w:hanging="360"/>
+      </w:pPr>
+      <w:rPr>
+        <w:u w:val="none"/>
+      </w:rPr>
+    </w:lvl>
+    <w:lvl w:ilvl="8">
+      <w:start w:val="1"/>
+      <w:numFmt w:val="lowerRoman"/>
+      <w:lvlText w:val="%9."/>
+      <w:lvlJc w:val="right"/>
+      <w:pPr>
+        <w:ind w:left="6480" w:hanging="360"/>
+      </w:pPr>
+      <w:rPr>
+        <w:u w:val="none"/>
+      </w:rPr>
+    </w:lvl>
+  </w:abstractNum>
+  <w:abstractNum w:abstractNumId="4">
+    <w:lvl w:ilvl="0">
+      <w:start w:val="1"/>
+      <w:numFmt w:val="decimal"/>
+      <w:lvlText w:val="%1."/>
+      <w:lvlJc w:val="left"/>
+      <w:pPr>
+        <w:ind w:left="720" w:hanging="360"/>
+      </w:pPr>
+      <w:rPr>
+        <w:u w:val="none"/>
+      </w:rPr>
+    </w:lvl>
+    <w:lvl w:ilvl="1">
+      <w:start w:val="1"/>
+      <w:numFmt w:val="lowerLetter"/>
+      <w:lvlText w:val="%2."/>
+      <w:lvlJc w:val="left"/>
+      <w:pPr>
+        <w:ind w:left="1440" w:hanging="360"/>
+      </w:pPr>
+      <w:rPr>
+        <w:u w:val="none"/>
+      </w:rPr>
+    </w:lvl>
+    <w:lvl w:ilvl="2">
+      <w:start w:val="1"/>
+      <w:numFmt w:val="lowerRoman"/>
+      <w:lvlText w:val="%3."/>
+      <w:lvlJc w:val="left"/>
+      <w:pPr>
+        <w:ind w:left="2160" w:hanging="360"/>
+      </w:pPr>
+      <w:rPr>
+        <w:u w:val="none"/>
+      </w:rPr>
+    </w:lvl>
+    <w:lvl w:ilvl="3">
+      <w:start w:val="1"/>
+      <w:numFmt w:val="decimal"/>
+      <w:lvlText w:val="%4."/>
+      <w:lvlJc w:val="left"/>
+      <w:pPr>
+        <w:ind w:left="2880" w:hanging="360"/>
+      </w:pPr>
+      <w:rPr>
+        <w:u w:val="none"/>
+      </w:rPr>
+    </w:lvl>
+    <w:lvl w:ilvl="4">
+      <w:start w:val="1"/>
+      <w:numFmt w:val="lowerLetter"/>
+      <w:lvlText w:val="%5."/>
+      <w:lvlJc w:val="left"/>
+      <w:pPr>
+        <w:ind w:left="3600" w:hanging="360"/>
+      </w:pPr>
+      <w:rPr>
+        <w:u w:val="none"/>
+      </w:rPr>
+    </w:lvl>
+    <w:lvl w:ilvl="5">
+      <w:start w:val="1"/>
+      <w:numFmt w:val="lowerRoman"/>
+      <w:lvlText w:val="%6."/>
+      <w:lvlJc w:val="left"/>
+      <w:pPr>
+        <w:ind w:left="4320" w:hanging="360"/>
+      </w:pPr>
+      <w:rPr>
+        <w:u w:val="none"/>
+      </w:rPr>
+    </w:lvl>
+    <w:lvl w:ilvl="6">
+      <w:start w:val="1"/>
+      <w:numFmt w:val="decimal"/>
+      <w:lvlText w:val="%7."/>
+      <w:lvlJc w:val="left"/>
+      <w:pPr>
+        <w:ind w:left="5040" w:hanging="360"/>
+      </w:pPr>
+      <w:rPr>
+        <w:u w:val="none"/>
+      </w:rPr>
+    </w:lvl>
+    <w:lvl w:ilvl="7">
+      <w:start w:val="1"/>
+      <w:numFmt w:val="lowerLetter"/>
+      <w:lvlText w:val="%8."/>
+      <w:lvlJc w:val="left"/>
+      <w:pPr>
+        <w:ind w:left="5760" w:hanging="360"/>
+      </w:pPr>
+      <w:rPr>
+        <w:u w:val="none"/>
+      </w:rPr>
+    </w:lvl>
+    <w:lvl w:ilvl="8">
+      <w:start w:val="1"/>
+      <w:numFmt w:val="lowerRoman"/>
+      <w:lvlText w:val="%9."/>
+      <w:lvlJc w:val="left"/>
+      <w:pPr>
+        <w:ind w:left="6480" w:hanging="360"/>
+      </w:pPr>
+      <w:rPr>
+        <w:u w:val="none"/>
+      </w:rPr>
+    </w:lvl>
+  </w:abstractNum>
+  <w:abstractNum w:abstractNumId="5">
+    <w:lvl w:ilvl="0">
+      <w:start w:val="1"/>
+      <w:numFmt w:val="decimal"/>
+      <w:lvlText w:val="%1."/>
+      <w:lvlJc w:val="left"/>
+      <w:pPr>
+        <w:ind w:left="720" w:hanging="360"/>
+      </w:pPr>
+      <w:rPr>
+        <w:u w:val="none"/>
+      </w:rPr>
+    </w:lvl>
+    <w:lvl w:ilvl="1">
+      <w:start w:val="1"/>
+      <w:numFmt w:val="lowerLetter"/>
+      <w:lvlText w:val="%2."/>
+      <w:lvlJc w:val="left"/>
+      <w:pPr>
+        <w:ind w:left="1440" w:hanging="360"/>
+      </w:pPr>
+      <w:rPr>
+        <w:u w:val="none"/>
+      </w:rPr>
+    </w:lvl>
+    <w:lvl w:ilvl="2">
+      <w:start w:val="1"/>
+      <w:numFmt w:val="lowerRoman"/>
+      <w:lvlText w:val="%3."/>
+      <w:lvlJc w:val="left"/>
+      <w:pPr>
+        <w:ind w:left="2160" w:hanging="360"/>
+      </w:pPr>
+      <w:rPr>
+        <w:u w:val="none"/>
+      </w:rPr>
+    </w:lvl>
+    <w:lvl w:ilvl="3">
+      <w:start w:val="1"/>
+      <w:numFmt w:val="decimal"/>
+      <w:lvlText w:val="%4."/>
+      <w:lvlJc w:val="left"/>
+      <w:pPr>
+        <w:ind w:left="2880" w:hanging="360"/>
+      </w:pPr>
+      <w:rPr>
+        <w:u w:val="none"/>
+      </w:rPr>
+    </w:lvl>
+    <w:lvl w:ilvl="4">
+      <w:start w:val="1"/>
+      <w:numFmt w:val="lowerLetter"/>
+      <w:lvlText w:val="%5."/>
+      <w:lvlJc w:val="left"/>
+      <w:pPr>
+        <w:ind w:left="3600" w:hanging="360"/>
+      </w:pPr>
+      <w:rPr>
+        <w:u w:val="none"/>
+      </w:rPr>
+    </w:lvl>
+    <w:lvl w:ilvl="5">
+      <w:start w:val="1"/>
+      <w:numFmt w:val="lowerRoman"/>
+      <w:lvlText w:val="%6."/>
+      <w:lvlJc w:val="left"/>
+      <w:pPr>
+        <w:ind w:left="4320" w:hanging="360"/>
+      </w:pPr>
+      <w:rPr>
+        <w:u w:val="none"/>
+      </w:rPr>
+    </w:lvl>
+    <w:lvl w:ilvl="6">
+      <w:start w:val="1"/>
+      <w:numFmt w:val="decimal"/>
+      <w:lvlText w:val="%7."/>
+      <w:lvlJc w:val="left"/>
+      <w:pPr>
+        <w:ind w:left="5040" w:hanging="360"/>
+      </w:pPr>
+      <w:rPr>
+        <w:u w:val="none"/>
+      </w:rPr>
+    </w:lvl>
+    <w:lvl w:ilvl="7">
+      <w:start w:val="1"/>
+      <w:numFmt w:val="lowerLetter"/>
+      <w:lvlText w:val="%8."/>
+      <w:lvlJc w:val="left"/>
+      <w:pPr>
+        <w:ind w:left="5760" w:hanging="360"/>
+      </w:pPr>
+      <w:rPr>
+        <w:u w:val="none"/>
+      </w:rPr>
+    </w:lvl>
+    <w:lvl w:ilvl="8">
+      <w:start w:val="1"/>
+      <w:numFmt w:val="lowerRoman"/>
+      <w:lvlText w:val="%9."/>
+      <w:lvlJc w:val="left"/>
+      <w:pPr>
+        <w:ind w:left="6480" w:hanging="360"/>
+      </w:pPr>
+      <w:rPr>
+        <w:u w:val="none"/>
+      </w:rPr>
+    </w:lvl>
+  </w:abstractNum>
+  <w:abstractNum w:abstractNumId="6">
+    <w:lvl w:ilvl="0">
+      <w:start w:val="1"/>
+      <w:numFmt w:val="decimal"/>
       <w:lvlText w:val="%1"/>
       <w:lvlJc w:val="left"/>
       <w:pPr>
@@ -5302,7 +7307,7 @@
       </w:rPr>
     </w:lvl>
   </w:abstractNum>
-  <w:abstractNum w:abstractNumId="3">
+  <w:abstractNum w:abstractNumId="7">
     <w:lvl w:ilvl="0">
       <w:start w:val="1"/>
       <w:numFmt w:val="bullet"/>
@@ -5421,11 +7426,11 @@
       </w:rPr>
     </w:lvl>
   </w:abstractNum>
-  <w:abstractNum w:abstractNumId="4">
+  <w:abstractNum w:abstractNumId="8">
     <w:lvl w:ilvl="0">
       <w:start w:val="1"/>
-      <w:numFmt w:val="decimal"/>
-      <w:lvlText w:val="%1."/>
+      <w:numFmt w:val="bullet"/>
+      <w:lvlText w:val="●"/>
       <w:lvlJc w:val="left"/>
       <w:pPr>
         <w:ind w:left="720" w:hanging="360"/>
@@ -5460,8 +7465,118 @@
     </w:lvl>
     <w:lvl w:ilvl="3">
       <w:start w:val="1"/>
+      <w:numFmt w:val="bullet"/>
+      <w:lvlText w:val="●"/>
+      <w:lvlJc w:val="left"/>
+      <w:pPr>
+        <w:ind w:left="2880" w:hanging="360"/>
+      </w:pPr>
+      <w:rPr>
+        <w:u w:val="none"/>
+      </w:rPr>
+    </w:lvl>
+    <w:lvl w:ilvl="4">
+      <w:start w:val="1"/>
+      <w:numFmt w:val="bullet"/>
+      <w:lvlText w:val="○"/>
+      <w:lvlJc w:val="left"/>
+      <w:pPr>
+        <w:ind w:left="3600" w:hanging="360"/>
+      </w:pPr>
+      <w:rPr>
+        <w:u w:val="none"/>
+      </w:rPr>
+    </w:lvl>
+    <w:lvl w:ilvl="5">
+      <w:start w:val="1"/>
+      <w:numFmt w:val="bullet"/>
+      <w:lvlText w:val="■"/>
+      <w:lvlJc w:val="left"/>
+      <w:pPr>
+        <w:ind w:left="4320" w:hanging="360"/>
+      </w:pPr>
+      <w:rPr>
+        <w:u w:val="none"/>
+      </w:rPr>
+    </w:lvl>
+    <w:lvl w:ilvl="6">
+      <w:start w:val="1"/>
+      <w:numFmt w:val="bullet"/>
+      <w:lvlText w:val="●"/>
+      <w:lvlJc w:val="left"/>
+      <w:pPr>
+        <w:ind w:left="5040" w:hanging="360"/>
+      </w:pPr>
+      <w:rPr>
+        <w:u w:val="none"/>
+      </w:rPr>
+    </w:lvl>
+    <w:lvl w:ilvl="7">
+      <w:start w:val="1"/>
+      <w:numFmt w:val="bullet"/>
+      <w:lvlText w:val="○"/>
+      <w:lvlJc w:val="left"/>
+      <w:pPr>
+        <w:ind w:left="5760" w:hanging="360"/>
+      </w:pPr>
+      <w:rPr>
+        <w:u w:val="none"/>
+      </w:rPr>
+    </w:lvl>
+    <w:lvl w:ilvl="8">
+      <w:start w:val="1"/>
+      <w:numFmt w:val="bullet"/>
+      <w:lvlText w:val="■"/>
+      <w:lvlJc w:val="left"/>
+      <w:pPr>
+        <w:ind w:left="6480" w:hanging="360"/>
+      </w:pPr>
+      <w:rPr>
+        <w:u w:val="none"/>
+      </w:rPr>
+    </w:lvl>
+  </w:abstractNum>
+  <w:abstractNum w:abstractNumId="9">
+    <w:lvl w:ilvl="0">
+      <w:start w:val="1"/>
       <w:numFmt w:val="decimal"/>
-      <w:lvlText w:val="%4."/>
+      <w:lvlText w:val="%1."/>
+      <w:lvlJc w:val="left"/>
+      <w:pPr>
+        <w:ind w:left="720" w:hanging="360"/>
+      </w:pPr>
+      <w:rPr>
+        <w:u w:val="none"/>
+      </w:rPr>
+    </w:lvl>
+    <w:lvl w:ilvl="1">
+      <w:start w:val="1"/>
+      <w:numFmt w:val="bullet"/>
+      <w:lvlText w:val="○"/>
+      <w:lvlJc w:val="left"/>
+      <w:pPr>
+        <w:ind w:left="1440" w:hanging="360"/>
+      </w:pPr>
+      <w:rPr>
+        <w:u w:val="none"/>
+      </w:rPr>
+    </w:lvl>
+    <w:lvl w:ilvl="2">
+      <w:start w:val="1"/>
+      <w:numFmt w:val="bullet"/>
+      <w:lvlText w:val="■"/>
+      <w:lvlJc w:val="left"/>
+      <w:pPr>
+        <w:ind w:left="2160" w:hanging="360"/>
+      </w:pPr>
+      <w:rPr>
+        <w:u w:val="none"/>
+      </w:rPr>
+    </w:lvl>
+    <w:lvl w:ilvl="3">
+      <w:start w:val="1"/>
+      <w:numFmt w:val="bullet"/>
+      <w:lvlText w:val="■"/>
       <w:lvlJc w:val="left"/>
       <w:pPr>
         <w:ind w:left="2880" w:hanging="360"/>
@@ -5531,7 +7646,7 @@
       </w:rPr>
     </w:lvl>
   </w:abstractNum>
-  <w:abstractNum w:abstractNumId="5">
+  <w:abstractNum w:abstractNumId="10">
     <w:lvl w:ilvl="0">
       <w:start w:val="1"/>
       <w:numFmt w:val="decimal"/>
@@ -5655,6 +7770,21 @@
   </w:num>
   <w:num w:numId="5">
     <w:abstractNumId w:val="5"/>
+  </w:num>
+  <w:num w:numId="6">
+    <w:abstractNumId w:val="6"/>
+  </w:num>
+  <w:num w:numId="7">
+    <w:abstractNumId w:val="7"/>
+  </w:num>
+  <w:num w:numId="8">
+    <w:abstractNumId w:val="8"/>
+  </w:num>
+  <w:num w:numId="9">
+    <w:abstractNumId w:val="9"/>
+  </w:num>
+  <w:num w:numId="10">
+    <w:abstractNumId w:val="10"/>
   </w:num>
 </w:numbering>
 </file>
@@ -8417,7 +10547,7 @@
 
 <file path=customXML/item1.xml><?xml version="1.0" encoding="utf-8"?>
 <go:gDocsCustomXmlDataStorage xmlns:go="http://customooxmlschemas.google.com/" xmlns:r="http://schemas.openxmlformats.org/officeDocument/2006/relationships" uri="GoogleDocsCustomDataVersion2">
-  <go:docsCustomData xmlns:go="http://customooxmlschemas.google.com/" roundtripDataSignature="AMtx7mgFdmmUMicbz7gUYDrigJ3479ls6A==">CgMxLjAyDmguMTNtZjJ2NXFoaGdqMg5oLnMwM3JvMHd0MWZhODIOaC5lYTVjcTF1NjFzYnoyDmguNGJnbTFnZTBsMWJzMg5oLjh5a2U5ZGMzNWJ4NTIOaC5yZnJnYTBxZmE1NHYyDmguemZxYTBvd2x6aGUwMg5oLnRseHltcm5wOXB0aDIOaC50dTJwZ3RweXJ6dzYyDmguYXM2OTJuMTFzajMwMg5oLjRmM3I3Z2lwdzE1czgAakUKNXN1Z2dlc3RJZEltcG9ydGJlN2JlMjQ4LTdmZjEtNGM1MC04YmRjLTE0ZDNjZWUyYzliN18xEgxBZHJpYW4gSG9mZXJyITFocWdxRmFtaC1GdXFDU21mTllSRVk0X2dxdkUzd2RIMg==</go:docsCustomData>
+  <go:docsCustomData xmlns:go="http://customooxmlschemas.google.com/" roundtripDataSignature="AMtx7mhIHHpibWQrh5b2Io1cSHKUliilsQ==">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</go:docsCustomData>
 </go:gDocsCustomXmlDataStorage>
 </file>
 

</xml_diff>